<commit_message>
docs: project report (draft 3)
</commit_message>
<xml_diff>
--- a/documentation/report.docx
+++ b/documentation/report.docx
@@ -1550,13 +1550,7 @@
         <w:rPr>
           <w:lang w:val="en-US"/>
         </w:rPr>
-        <w:t xml:space="preserve">file </w:t>
-      </w:r>
-      <w:r>
-        <w:rPr>
-          <w:lang w:val="en-US"/>
-        </w:rPr>
-        <w:t>(</w:t>
+        <w:t>file (</w:t>
       </w:r>
       <w:r>
         <w:rPr>
@@ -1568,13 +1562,7 @@
         <w:rPr>
           <w:lang w:val="en-US"/>
         </w:rPr>
-        <w:t>)</w:t>
-      </w:r>
-      <w:r>
-        <w:rPr>
-          <w:lang w:val="en-US"/>
-        </w:rPr>
-        <w:t xml:space="preserve"> </w:t>
+        <w:t xml:space="preserve">) </w:t>
       </w:r>
       <w:r>
         <w:rPr>
@@ -9260,13 +9248,7 @@
         <w:rPr>
           <w:lang w:val="en-US"/>
         </w:rPr>
-        <w:t xml:space="preserve">for License </w:t>
-      </w:r>
-      <w:r>
-        <w:rPr>
-          <w:lang w:val="en-US"/>
-        </w:rPr>
-        <w:t xml:space="preserve">Number Recognition </w:t>
+        <w:t xml:space="preserve">for License Number Recognition </w:t>
       </w:r>
       <w:r>
         <w:rPr>
@@ -10399,7 +10381,13 @@
         <w:rPr>
           <w:lang w:val="en-US"/>
         </w:rPr>
-        <w:t>value loss</w:t>
+        <w:t>validation</w:t>
+      </w:r>
+      <w:r>
+        <w:rPr>
+          <w:lang w:val="en-US"/>
+        </w:rPr>
+        <w:t xml:space="preserve"> loss</w:t>
       </w:r>
       <w:r>
         <w:rPr>
@@ -10444,6 +10432,40 @@
           <w:lang w:val="en-US"/>
         </w:rPr>
       </w:pPr>
+      <w:r>
+        <w:rPr>
+          <w:lang w:val="en-US"/>
+        </w:rPr>
+        <w:t xml:space="preserve">Monitoring the </w:t>
+      </w:r>
+      <w:proofErr w:type="spellStart"/>
+      <w:r>
+        <w:rPr>
+          <w:lang w:val="en-US"/>
+        </w:rPr>
+        <w:t>mAP</w:t>
+      </w:r>
+      <w:proofErr w:type="spellEnd"/>
+      <w:r>
+        <w:rPr>
+          <w:lang w:val="en-US"/>
+        </w:rPr>
+        <w:t xml:space="preserve"> score with </w:t>
+      </w:r>
+      <w:proofErr w:type="spellStart"/>
+      <w:r>
+        <w:rPr>
+          <w:lang w:val="en-US"/>
+        </w:rPr>
+        <w:t>Tensorboard</w:t>
+      </w:r>
+      <w:proofErr w:type="spellEnd"/>
+      <w:r>
+        <w:rPr>
+          <w:lang w:val="en-US"/>
+        </w:rPr>
+        <w:t>:</w:t>
+      </w:r>
       <w:r>
         <w:rPr>
           <w:noProof/>
@@ -10522,7 +10544,43 @@
         <w:rPr>
           <w:lang w:val="en-US"/>
         </w:rPr>
-        <w:t xml:space="preserve"> score for license plate detection is 0.76. Considering the few images available for the training and the partly bad image quality this is very good and sufficient for the </w:t>
+        <w:t xml:space="preserve"> score for </w:t>
+      </w:r>
+      <w:r>
+        <w:rPr>
+          <w:lang w:val="en-US"/>
+        </w:rPr>
+        <w:t>L</w:t>
+      </w:r>
+      <w:r>
+        <w:rPr>
+          <w:lang w:val="en-US"/>
+        </w:rPr>
+        <w:t xml:space="preserve">icense </w:t>
+      </w:r>
+      <w:r>
+        <w:rPr>
+          <w:lang w:val="en-US"/>
+        </w:rPr>
+        <w:t>P</w:t>
+      </w:r>
+      <w:r>
+        <w:rPr>
+          <w:lang w:val="en-US"/>
+        </w:rPr>
+        <w:t xml:space="preserve">late </w:t>
+      </w:r>
+      <w:r>
+        <w:rPr>
+          <w:lang w:val="en-US"/>
+        </w:rPr>
+        <w:t>D</w:t>
+      </w:r>
+      <w:r>
+        <w:rPr>
+          <w:lang w:val="en-US"/>
+        </w:rPr>
+        <w:t xml:space="preserve">etection is 0.76. Considering the few images available for the training and the partly bad image quality this is very good and sufficient for the </w:t>
       </w:r>
       <w:r>
         <w:rPr>
@@ -10656,7 +10714,7 @@
         <w:rPr>
           <w:lang w:val="en-US"/>
         </w:rPr>
-        <w:t xml:space="preserve">No separate pre-processing steps are required for </w:t>
+        <w:t xml:space="preserve">The pre-processing steps for </w:t>
       </w:r>
       <w:r>
         <w:rPr>
@@ -10692,7 +10750,13 @@
         <w:rPr>
           <w:lang w:val="en-US"/>
         </w:rPr>
-        <w:t xml:space="preserve">etection, as these are all done by the </w:t>
+        <w:t>etection</w:t>
+      </w:r>
+      <w:r>
+        <w:rPr>
+          <w:lang w:val="en-US"/>
+        </w:rPr>
+        <w:t xml:space="preserve"> are done by the </w:t>
       </w:r>
       <w:hyperlink r:id="rId43" w:history="1">
         <w:r>
@@ -10706,9 +10770,29 @@
       </w:hyperlink>
       <w:r>
         <w:rPr>
-          <w:lang w:val="en-US"/>
-        </w:rPr>
-        <w:t xml:space="preserve">. </w:t>
+          <w:rStyle w:val="Hyperlink"/>
+          <w:rFonts w:cstheme="minorHAnsi"/>
+          <w:lang w:val="en-US"/>
+        </w:rPr>
+        <w:t xml:space="preserve"> </w:t>
+      </w:r>
+      <w:r>
+        <w:rPr>
+          <w:lang w:val="en-US"/>
+        </w:rPr>
+        <w:t xml:space="preserve">out-of-the-box, so there </w:t>
+      </w:r>
+      <w:r>
+        <w:rPr>
+          <w:lang w:val="en-US"/>
+        </w:rPr>
+        <w:t>was</w:t>
+      </w:r>
+      <w:r>
+        <w:rPr>
+          <w:lang w:val="en-US"/>
+        </w:rPr>
+        <w:t xml:space="preserve"> nothing else to do here.</w:t>
       </w:r>
     </w:p>
     <w:p>
@@ -10855,8 +10939,6 @@
         </w:rPr>
         <w:t>background contains no features</w:t>
       </w:r>
-      <w:bookmarkStart w:id="0" w:name="_GoBack"/>
-      <w:bookmarkEnd w:id="0"/>
       <w:r>
         <w:rPr>
           <w:lang w:val="en-US"/>
@@ -10965,13 +11047,7 @@
         <w:rPr>
           <w:lang w:val="en-US"/>
         </w:rPr>
-        <w:t>camera distance</w:t>
-      </w:r>
-      <w:r>
-        <w:rPr>
-          <w:lang w:val="en-US"/>
-        </w:rPr>
-        <w:t>s)</w:t>
+        <w:t>camera distances)</w:t>
       </w:r>
     </w:p>
     <w:p>
@@ -11435,22 +11511,169 @@
           <w:b/>
           <w:lang w:val="en-US"/>
         </w:rPr>
-        <w:t>Training of a model for detection and localization of license plates in images</w:t>
-      </w:r>
-    </w:p>
-    <w:p>
-      <w:pPr>
-        <w:rPr>
-          <w:lang w:val="en-US"/>
-        </w:rPr>
-      </w:pPr>
-      <w:r>
-        <w:rPr>
-          <w:lang w:val="en-US"/>
-        </w:rPr>
-        <w:t xml:space="preserve">For the detection and localization of license plates I plan to use the </w:t>
+        <w:t xml:space="preserve">Training of a model for </w:t>
+      </w:r>
+      <w:r>
+        <w:rPr>
+          <w:b/>
+          <w:lang w:val="en-US"/>
+        </w:rPr>
+        <w:t>License Plate D</w:t>
+      </w:r>
+      <w:r>
+        <w:rPr>
+          <w:b/>
+          <w:lang w:val="en-US"/>
+        </w:rPr>
+        <w:t xml:space="preserve">etection and </w:t>
+      </w:r>
+      <w:r>
+        <w:rPr>
+          <w:b/>
+          <w:lang w:val="en-US"/>
+        </w:rPr>
+        <w:t>L</w:t>
+      </w:r>
+      <w:r>
+        <w:rPr>
+          <w:b/>
+          <w:lang w:val="en-US"/>
+        </w:rPr>
+        <w:t>ocalization in images</w:t>
+      </w:r>
+    </w:p>
+    <w:p>
+      <w:pPr>
+        <w:rPr>
+          <w:lang w:val="en-US"/>
+        </w:rPr>
+      </w:pPr>
+      <w:r>
+        <w:rPr>
+          <w:lang w:val="en-US"/>
+        </w:rPr>
+        <w:t>Implementation s</w:t>
+      </w:r>
+      <w:r>
+        <w:rPr>
+          <w:lang w:val="en-US"/>
+        </w:rPr>
+        <w:t>teps</w:t>
+      </w:r>
+      <w:r>
+        <w:rPr>
+          <w:lang w:val="en-US"/>
+        </w:rPr>
+        <w:t xml:space="preserve"> for License Plate De</w:t>
+      </w:r>
+      <w:r>
+        <w:rPr>
+          <w:lang w:val="en-US"/>
+        </w:rPr>
+        <w:t>tection</w:t>
+      </w:r>
+      <w:r>
+        <w:rPr>
+          <w:lang w:val="en-US"/>
+        </w:rPr>
+        <w:t>:</w:t>
+      </w:r>
+    </w:p>
+    <w:p>
+      <w:pPr>
+        <w:pStyle w:val="Listenabsatz"/>
+        <w:numPr>
+          <w:ilvl w:val="0"/>
+          <w:numId w:val="28"/>
+        </w:numPr>
+        <w:rPr>
+          <w:lang w:val="en-US"/>
+        </w:rPr>
+      </w:pPr>
+      <w:r>
+        <w:rPr>
+          <w:lang w:val="en-US"/>
+        </w:rPr>
+        <w:t xml:space="preserve">Download </w:t>
+      </w:r>
+      <w:r>
+        <w:rPr>
+          <w:lang w:val="en-US"/>
+        </w:rPr>
+        <w:t xml:space="preserve">the </w:t>
+      </w:r>
+      <w:r>
+        <w:rPr>
+          <w:lang w:val="en-US"/>
+        </w:rPr>
+        <w:t xml:space="preserve">pre-trained model from </w:t>
+      </w:r>
+      <w:proofErr w:type="spellStart"/>
+      <w:r>
+        <w:rPr>
+          <w:lang w:val="en-US"/>
+        </w:rPr>
+        <w:t>T</w:t>
+      </w:r>
+      <w:r>
+        <w:rPr>
+          <w:lang w:val="en-US"/>
+        </w:rPr>
+        <w:t>ensorflow</w:t>
+      </w:r>
+      <w:proofErr w:type="spellEnd"/>
+      <w:r>
+        <w:rPr>
+          <w:lang w:val="en-US"/>
+        </w:rPr>
+        <w:t xml:space="preserve"> </w:t>
       </w:r>
       <w:hyperlink r:id="rId45" w:history="1">
+        <w:r>
+          <w:rPr>
+            <w:rStyle w:val="Hyperlink"/>
+            <w:lang w:val="en-US"/>
+          </w:rPr>
+          <w:t>detection model-zoo</w:t>
+        </w:r>
+      </w:hyperlink>
+    </w:p>
+    <w:p>
+      <w:pPr>
+        <w:pStyle w:val="Listenabsatz"/>
+        <w:numPr>
+          <w:ilvl w:val="0"/>
+          <w:numId w:val="28"/>
+        </w:numPr>
+        <w:rPr>
+          <w:lang w:val="en-US"/>
+        </w:rPr>
+      </w:pPr>
+      <w:r>
+        <w:rPr>
+          <w:lang w:val="en-US"/>
+        </w:rPr>
+        <w:t xml:space="preserve">Train a finetuned model </w:t>
+      </w:r>
+      <w:r>
+        <w:rPr>
+          <w:lang w:val="en-US"/>
+        </w:rPr>
+        <w:t xml:space="preserve">for License Plate Detection and Localization </w:t>
+      </w:r>
+      <w:r>
+        <w:rPr>
+          <w:lang w:val="en-US"/>
+        </w:rPr>
+        <w:t xml:space="preserve">using </w:t>
+      </w:r>
+      <w:r>
+        <w:rPr>
+          <w:lang w:val="en-US"/>
+        </w:rPr>
+        <w:t xml:space="preserve">the </w:t>
+      </w:r>
+      <w:hyperlink r:id="rId46" w:history="1">
         <w:r>
           <w:rPr>
             <w:rStyle w:val="Hyperlink"/>
@@ -11459,51 +11682,56 @@
           <w:t>TensorFlow Object Detection API</w:t>
         </w:r>
       </w:hyperlink>
-      <w:r>
-        <w:rPr>
-          <w:lang w:val="en-US"/>
-        </w:rPr>
-        <w:t>.</w:t>
-      </w:r>
-      <w:r>
-        <w:rPr>
+    </w:p>
+    <w:p>
+      <w:pPr>
+        <w:pStyle w:val="Listenabsatz"/>
+        <w:numPr>
+          <w:ilvl w:val="0"/>
+          <w:numId w:val="28"/>
+        </w:numPr>
+        <w:rPr>
+          <w:lang w:val="en-US"/>
+        </w:rPr>
+      </w:pPr>
+      <w:r>
+        <w:rPr>
+          <w:lang w:val="en-US"/>
+        </w:rPr>
+        <w:t xml:space="preserve">Export </w:t>
+      </w:r>
+      <w:r>
+        <w:rPr>
+          <w:rFonts w:ascii="Helvetica" w:hAnsi="Helvetica" w:cs="Helvetica"/>
+          <w:color w:val="000000"/>
+          <w:sz w:val="21"/>
+          <w:szCs w:val="21"/>
+          <w:shd w:val="clear" w:color="auto" w:fill="FFFFFF"/>
+          <w:lang w:val="en-US"/>
+        </w:rPr>
+        <w:t xml:space="preserve">the finetuned model </w:t>
+      </w:r>
+      <w:r>
+        <w:rPr>
+          <w:rFonts w:ascii="Helvetica" w:hAnsi="Helvetica" w:cs="Helvetica"/>
+          <w:color w:val="000000"/>
+          <w:sz w:val="21"/>
+          <w:szCs w:val="21"/>
+          <w:shd w:val="clear" w:color="auto" w:fill="FFFFFF"/>
+          <w:lang w:val="en-US"/>
+        </w:rPr>
+        <w:t>as</w:t>
+      </w:r>
+      <w:r>
+        <w:rPr>
+          <w:rFonts w:ascii="Helvetica" w:hAnsi="Helvetica" w:cs="Helvetica"/>
+          <w:color w:val="000000"/>
+          <w:sz w:val="21"/>
+          <w:szCs w:val="21"/>
+          <w:shd w:val="clear" w:color="auto" w:fill="FFFFFF"/>
           <w:lang w:val="en-US"/>
         </w:rPr>
         <w:t xml:space="preserve"> </w:t>
-      </w:r>
-      <w:r>
-        <w:rPr>
-          <w:lang w:val="en-US"/>
-        </w:rPr>
-        <w:t xml:space="preserve">As the model will be executed from an Android app on a mobile device, the model will be trained in the first approach based on the pre-trained model `ssdlite_mobilenet_v2_coco`, as it has a good balance between `speed` and `accuracy`, see </w:t>
-      </w:r>
-      <w:hyperlink r:id="rId46" w:history="1">
-        <w:r>
-          <w:rPr>
-            <w:rStyle w:val="Hyperlink"/>
-            <w:lang w:val="en-US"/>
-          </w:rPr>
-          <w:t>TensorFlow detection model zoo</w:t>
-        </w:r>
-      </w:hyperlink>
-      <w:r>
-        <w:rPr>
-          <w:lang w:val="en-US"/>
-        </w:rPr>
-        <w:t>.</w:t>
-      </w:r>
-    </w:p>
-    <w:p>
-      <w:pPr>
-        <w:rPr>
-          <w:lang w:val="en-US"/>
-        </w:rPr>
-      </w:pPr>
-      <w:r>
-        <w:rPr>
-          <w:lang w:val="en-US"/>
-        </w:rPr>
-        <w:t xml:space="preserve">For the data collection about 300 pictures of German license plates and about 300 pictures of other license plates are needed to train the model to distinguish German license plates from other license plates. For this purpose, corresponding images are collected from the internet and labelled with the tool </w:t>
       </w:r>
       <w:hyperlink r:id="rId47" w:history="1">
         <w:proofErr w:type="spellStart"/>
@@ -11512,7 +11740,7 @@
             <w:rStyle w:val="Hyperlink"/>
             <w:lang w:val="en-US"/>
           </w:rPr>
-          <w:t>LabelImg</w:t>
+          <w:t>TFLite</w:t>
         </w:r>
         <w:proofErr w:type="spellEnd"/>
       </w:hyperlink>
@@ -11520,27 +11748,60 @@
         <w:rPr>
           <w:lang w:val="en-US"/>
         </w:rPr>
-        <w:t>.</w:t>
-      </w:r>
-      <w:r>
-        <w:rPr>
-          <w:lang w:val="en-US"/>
-        </w:rPr>
         <w:t xml:space="preserve"> </w:t>
       </w:r>
-      <w:proofErr w:type="spellStart"/>
-      <w:r>
-        <w:rPr>
-          <w:lang w:val="en-US"/>
-        </w:rPr>
-        <w:t>LabelImg</w:t>
-      </w:r>
-      <w:proofErr w:type="spellEnd"/>
-      <w:r>
-        <w:rPr>
-          <w:lang w:val="en-US"/>
-        </w:rPr>
-        <w:t xml:space="preserve"> stores the label annotations in the </w:t>
+      <w:r>
+        <w:rPr>
+          <w:rFonts w:ascii="Helvetica" w:hAnsi="Helvetica" w:cs="Helvetica"/>
+          <w:color w:val="000000"/>
+          <w:sz w:val="21"/>
+          <w:szCs w:val="21"/>
+          <w:shd w:val="clear" w:color="auto" w:fill="FFFFFF"/>
+          <w:lang w:val="en-US"/>
+        </w:rPr>
+        <w:t>model that can be used by the Android app</w:t>
+      </w:r>
+    </w:p>
+    <w:p>
+      <w:pPr>
+        <w:pStyle w:val="Listenabsatz"/>
+        <w:numPr>
+          <w:ilvl w:val="0"/>
+          <w:numId w:val="28"/>
+        </w:numPr>
+        <w:rPr>
+          <w:lang w:val="en-US"/>
+        </w:rPr>
+      </w:pPr>
+      <w:r>
+        <w:rPr>
+          <w:rFonts w:ascii="Helvetica" w:hAnsi="Helvetica" w:cs="Helvetica"/>
+          <w:color w:val="000000"/>
+          <w:sz w:val="21"/>
+          <w:szCs w:val="21"/>
+          <w:shd w:val="clear" w:color="auto" w:fill="FFFFFF"/>
+          <w:lang w:val="en-US"/>
+        </w:rPr>
+        <w:t>Test the trained License Plate Detection model</w:t>
+      </w:r>
+    </w:p>
+    <w:p>
+      <w:pPr>
+        <w:rPr>
+          <w:lang w:val="en-US"/>
+        </w:rPr>
+      </w:pPr>
+      <w:r>
+        <w:rPr>
+          <w:lang w:val="en-US"/>
+        </w:rPr>
+        <w:t>The implementation of these steps was done in notebook</w:t>
+      </w:r>
+      <w:r>
+        <w:rPr>
+          <w:lang w:val="en-US"/>
+        </w:rPr>
+        <w:t xml:space="preserve"> </w:t>
       </w:r>
       <w:hyperlink r:id="rId48" w:history="1">
         <w:r>
@@ -11548,64 +11809,559 @@
             <w:rStyle w:val="Hyperlink"/>
             <w:lang w:val="en-US"/>
           </w:rPr>
-          <w:t>PASCAL VOC</w:t>
-        </w:r>
-      </w:hyperlink>
-      <w:r>
-        <w:rPr>
-          <w:lang w:val="en-US"/>
-        </w:rPr>
-        <w:t xml:space="preserve"> format. From the images and the label annotations a data collection in </w:t>
-      </w:r>
-      <w:hyperlink r:id="rId49" w:anchor="tfrecords_format_details" w:history="1">
-        <w:r>
-          <w:rPr>
-            <w:rStyle w:val="Hyperlink"/>
-            <w:lang w:val="en-US"/>
-          </w:rPr>
-          <w:t>TF-</w:t>
+          <w:t xml:space="preserve">License Plate </w:t>
         </w:r>
         <w:r>
           <w:rPr>
             <w:rStyle w:val="Hyperlink"/>
             <w:lang w:val="en-US"/>
           </w:rPr>
-          <w:t>R</w:t>
+          <w:t>D</w:t>
         </w:r>
         <w:r>
           <w:rPr>
             <w:rStyle w:val="Hyperlink"/>
             <w:lang w:val="en-US"/>
           </w:rPr>
-          <w:t>ecord</w:t>
+          <w:t>etection Model Training And Evaluation</w:t>
         </w:r>
       </w:hyperlink>
-      <w:r>
-        <w:rPr>
-          <w:lang w:val="en-US"/>
-        </w:rPr>
-        <w:t xml:space="preserve"> format is generated, which is used by the TensorFlow Object Detection API for the model training. </w:t>
-      </w:r>
-    </w:p>
-    <w:p>
-      <w:pPr>
-        <w:rPr>
-          <w:lang w:val="en-US"/>
-        </w:rPr>
-      </w:pPr>
+    </w:p>
+    <w:p>
+      <w:pPr>
+        <w:rPr>
+          <w:lang w:val="en-US"/>
+        </w:rPr>
+      </w:pPr>
+    </w:p>
+    <w:p>
+      <w:pPr>
+        <w:rPr>
+          <w:b/>
+          <w:lang w:val="en-US"/>
+        </w:rPr>
+      </w:pPr>
+      <w:r>
+        <w:rPr>
+          <w:b/>
+          <w:lang w:val="en-US"/>
+        </w:rPr>
+        <w:t xml:space="preserve">Training of a model </w:t>
+      </w:r>
+      <w:r>
+        <w:rPr>
+          <w:b/>
+          <w:lang w:val="en-US"/>
+        </w:rPr>
+        <w:t>for</w:t>
+      </w:r>
+      <w:r>
+        <w:rPr>
+          <w:b/>
+          <w:lang w:val="en-US"/>
+        </w:rPr>
+        <w:t xml:space="preserve"> </w:t>
+      </w:r>
+      <w:r>
+        <w:rPr>
+          <w:b/>
+          <w:lang w:val="en-US"/>
+        </w:rPr>
+        <w:t>L</w:t>
+      </w:r>
+      <w:r>
+        <w:rPr>
+          <w:b/>
+          <w:lang w:val="en-US"/>
+        </w:rPr>
+        <w:t xml:space="preserve">icense </w:t>
+      </w:r>
+      <w:r>
+        <w:rPr>
+          <w:b/>
+          <w:lang w:val="en-US"/>
+        </w:rPr>
+        <w:t>Number Recognition</w:t>
+      </w:r>
+      <w:r>
+        <w:rPr>
+          <w:b/>
+          <w:lang w:val="en-US"/>
+        </w:rPr>
+        <w:t xml:space="preserve"> from </w:t>
+      </w:r>
+      <w:r>
+        <w:rPr>
+          <w:b/>
+          <w:lang w:val="en-US"/>
+        </w:rPr>
+        <w:t xml:space="preserve">license </w:t>
+      </w:r>
+      <w:r>
+        <w:rPr>
+          <w:b/>
+          <w:lang w:val="en-US"/>
+        </w:rPr>
+        <w:t>plate images</w:t>
+      </w:r>
+    </w:p>
+    <w:p>
+      <w:pPr>
+        <w:rPr>
+          <w:lang w:val="en-US"/>
+        </w:rPr>
+      </w:pPr>
+      <w:r>
+        <w:rPr>
+          <w:lang w:val="en-US"/>
+        </w:rPr>
+        <w:t>Implementation s</w:t>
+      </w:r>
+      <w:r>
+        <w:rPr>
+          <w:lang w:val="en-US"/>
+        </w:rPr>
+        <w:t>teps</w:t>
+      </w:r>
+      <w:r>
+        <w:rPr>
+          <w:lang w:val="en-US"/>
+        </w:rPr>
+        <w:t xml:space="preserve"> for License Number Recognition</w:t>
+      </w:r>
+      <w:r>
+        <w:rPr>
+          <w:lang w:val="en-US"/>
+        </w:rPr>
+        <w:t>:</w:t>
+      </w:r>
+    </w:p>
+    <w:p>
+      <w:pPr>
+        <w:pStyle w:val="Listenabsatz"/>
+        <w:numPr>
+          <w:ilvl w:val="0"/>
+          <w:numId w:val="29"/>
+        </w:numPr>
+        <w:rPr>
+          <w:lang w:val="en-US"/>
+        </w:rPr>
+      </w:pPr>
+      <w:r>
+        <w:rPr>
+          <w:lang w:val="en-US"/>
+        </w:rPr>
+        <w:t xml:space="preserve">Download the </w:t>
+      </w:r>
+      <w:r>
+        <w:rPr>
+          <w:lang w:val="en-US"/>
+        </w:rPr>
+        <w:t>L</w:t>
+      </w:r>
+      <w:r>
+        <w:rPr>
+          <w:lang w:val="en-US"/>
+        </w:rPr>
+        <w:t xml:space="preserve">icense </w:t>
+      </w:r>
+      <w:r>
+        <w:rPr>
+          <w:lang w:val="en-US"/>
+        </w:rPr>
+        <w:t xml:space="preserve">Plate </w:t>
+      </w:r>
+      <w:r>
+        <w:rPr>
+          <w:lang w:val="en-US"/>
+        </w:rPr>
+        <w:t>R</w:t>
+      </w:r>
+      <w:r>
+        <w:rPr>
+          <w:lang w:val="en-US"/>
+        </w:rPr>
+        <w:t>ecognition data set</w:t>
+      </w:r>
+      <w:r>
+        <w:rPr>
+          <w:lang w:val="en-US"/>
+        </w:rPr>
+        <w:t xml:space="preserve"> (optional if not already done)</w:t>
+      </w:r>
+    </w:p>
+    <w:p>
+      <w:pPr>
+        <w:pStyle w:val="Listenabsatz"/>
+        <w:numPr>
+          <w:ilvl w:val="0"/>
+          <w:numId w:val="29"/>
+        </w:numPr>
+        <w:rPr>
+          <w:lang w:val="en-US"/>
+        </w:rPr>
+      </w:pPr>
+      <w:r>
+        <w:rPr>
+          <w:lang w:val="en-US"/>
+        </w:rPr>
+        <w:t>Load and split the data into a train, validation and test set</w:t>
+      </w:r>
+    </w:p>
+    <w:p>
+      <w:pPr>
+        <w:pStyle w:val="Listenabsatz"/>
+        <w:numPr>
+          <w:ilvl w:val="0"/>
+          <w:numId w:val="29"/>
+        </w:numPr>
+        <w:rPr>
+          <w:lang w:val="en-US"/>
+        </w:rPr>
+      </w:pPr>
+      <w:r>
+        <w:rPr>
+          <w:lang w:val="en-US"/>
+        </w:rPr>
+        <w:t xml:space="preserve">Create a </w:t>
+      </w:r>
       <w:proofErr w:type="spellStart"/>
       <w:r>
         <w:rPr>
           <w:lang w:val="en-US"/>
         </w:rPr>
-        <w:t>Siehe</w:t>
+        <w:t>LicensePlateImageAugmentor</w:t>
       </w:r>
       <w:proofErr w:type="spellEnd"/>
       <w:r>
         <w:rPr>
           <w:lang w:val="en-US"/>
         </w:rPr>
-        <w:t xml:space="preserve"> Notebook </w:t>
+        <w:t xml:space="preserve"> instance for</w:t>
+      </w:r>
+      <w:r>
+        <w:rPr>
+          <w:lang w:val="en-US"/>
+        </w:rPr>
+        <w:t xml:space="preserve"> data augmentation</w:t>
+      </w:r>
+    </w:p>
+    <w:p>
+      <w:pPr>
+        <w:pStyle w:val="Listenabsatz"/>
+        <w:numPr>
+          <w:ilvl w:val="0"/>
+          <w:numId w:val="29"/>
+        </w:numPr>
+        <w:rPr>
+          <w:lang w:val="en-US"/>
+        </w:rPr>
+      </w:pPr>
+      <w:r>
+        <w:rPr>
+          <w:lang w:val="en-US"/>
+        </w:rPr>
+        <w:t>Create data gen</w:t>
+      </w:r>
+      <w:r>
+        <w:rPr>
+          <w:lang w:val="en-US"/>
+        </w:rPr>
+        <w:t>e</w:t>
+      </w:r>
+      <w:r>
+        <w:rPr>
+          <w:lang w:val="en-US"/>
+        </w:rPr>
+        <w:t>rators</w:t>
+      </w:r>
+      <w:r>
+        <w:rPr>
+          <w:lang w:val="en-US"/>
+        </w:rPr>
+        <w:t xml:space="preserve"> for the </w:t>
+      </w:r>
+      <w:r>
+        <w:rPr>
+          <w:lang w:val="en-US"/>
+        </w:rPr>
+        <w:t>train, validation and test set</w:t>
+      </w:r>
+    </w:p>
+    <w:p>
+      <w:pPr>
+        <w:pStyle w:val="Listenabsatz"/>
+        <w:numPr>
+          <w:ilvl w:val="0"/>
+          <w:numId w:val="29"/>
+        </w:numPr>
+        <w:rPr>
+          <w:lang w:val="en-US"/>
+        </w:rPr>
+      </w:pPr>
+      <w:r>
+        <w:rPr>
+          <w:lang w:val="en-US"/>
+        </w:rPr>
+        <w:t xml:space="preserve">Create the </w:t>
+      </w:r>
+      <w:r>
+        <w:rPr>
+          <w:lang w:val="en-US"/>
+        </w:rPr>
+        <w:t xml:space="preserve">License </w:t>
+      </w:r>
+      <w:r>
+        <w:rPr>
+          <w:lang w:val="en-US"/>
+        </w:rPr>
+        <w:t xml:space="preserve">Number </w:t>
+      </w:r>
+      <w:r>
+        <w:rPr>
+          <w:lang w:val="en-US"/>
+        </w:rPr>
+        <w:t xml:space="preserve">Recognition </w:t>
+      </w:r>
+      <w:r>
+        <w:rPr>
+          <w:lang w:val="en-US"/>
+        </w:rPr>
+        <w:t>model to be trained</w:t>
+      </w:r>
+    </w:p>
+    <w:p>
+      <w:pPr>
+        <w:pStyle w:val="Listenabsatz"/>
+        <w:numPr>
+          <w:ilvl w:val="0"/>
+          <w:numId w:val="29"/>
+        </w:numPr>
+        <w:rPr>
+          <w:lang w:val="en-US"/>
+        </w:rPr>
+      </w:pPr>
+      <w:r>
+        <w:rPr>
+          <w:lang w:val="en-US"/>
+        </w:rPr>
+        <w:t xml:space="preserve">Train and evaluate </w:t>
+      </w:r>
+      <w:r>
+        <w:rPr>
+          <w:lang w:val="en-US"/>
+        </w:rPr>
+        <w:t>the</w:t>
+      </w:r>
+      <w:r>
+        <w:rPr>
+          <w:lang w:val="en-US"/>
+        </w:rPr>
+        <w:t xml:space="preserve"> </w:t>
+      </w:r>
+      <w:r>
+        <w:rPr>
+          <w:lang w:val="en-US"/>
+        </w:rPr>
+        <w:t xml:space="preserve">License Number Recognition </w:t>
+      </w:r>
+      <w:r>
+        <w:rPr>
+          <w:lang w:val="en-US"/>
+        </w:rPr>
+        <w:t>model</w:t>
+      </w:r>
+      <w:r>
+        <w:rPr>
+          <w:lang w:val="en-US"/>
+        </w:rPr>
+        <w:t xml:space="preserve"> (</w:t>
+      </w:r>
+      <w:proofErr w:type="spellStart"/>
+      <w:r>
+        <w:rPr>
+          <w:lang w:val="en-US"/>
+        </w:rPr>
+        <w:fldChar w:fldCharType="begin"/>
+      </w:r>
+      <w:r>
+        <w:rPr>
+          <w:lang w:val="en-US"/>
+        </w:rPr>
+        <w:instrText xml:space="preserve"> HYPERLINK "https://keras.io" </w:instrText>
+      </w:r>
+      <w:r>
+        <w:rPr>
+          <w:lang w:val="en-US"/>
+        </w:rPr>
+      </w:r>
+      <w:r>
+        <w:rPr>
+          <w:lang w:val="en-US"/>
+        </w:rPr>
+        <w:fldChar w:fldCharType="separate"/>
+      </w:r>
+      <w:r>
+        <w:rPr>
+          <w:rStyle w:val="Hyperlink"/>
+          <w:lang w:val="en-US"/>
+        </w:rPr>
+        <w:t>Keras</w:t>
+      </w:r>
+      <w:proofErr w:type="spellEnd"/>
+      <w:r>
+        <w:rPr>
+          <w:lang w:val="en-US"/>
+        </w:rPr>
+        <w:fldChar w:fldCharType="end"/>
+      </w:r>
+      <w:r>
+        <w:rPr>
+          <w:lang w:val="en-US"/>
+        </w:rPr>
+        <w:t xml:space="preserve"> model)</w:t>
+      </w:r>
+    </w:p>
+    <w:p>
+      <w:pPr>
+        <w:pStyle w:val="Listenabsatz"/>
+        <w:numPr>
+          <w:ilvl w:val="0"/>
+          <w:numId w:val="29"/>
+        </w:numPr>
+        <w:rPr>
+          <w:lang w:val="en-US"/>
+        </w:rPr>
+      </w:pPr>
+      <w:r>
+        <w:rPr>
+          <w:lang w:val="en-US"/>
+        </w:rPr>
+        <w:t xml:space="preserve">Convert the trained </w:t>
+      </w:r>
+      <w:proofErr w:type="spellStart"/>
+      <w:r>
+        <w:rPr>
+          <w:lang w:val="en-US"/>
+        </w:rPr>
+        <w:t>Keras</w:t>
+      </w:r>
+      <w:proofErr w:type="spellEnd"/>
+      <w:r>
+        <w:rPr>
+          <w:lang w:val="en-US"/>
+        </w:rPr>
+        <w:t xml:space="preserve"> model into an </w:t>
+      </w:r>
+      <w:hyperlink r:id="rId49" w:history="1">
+        <w:proofErr w:type="spellStart"/>
+        <w:r>
+          <w:rPr>
+            <w:rStyle w:val="Hyperlink"/>
+            <w:lang w:val="en-US"/>
+          </w:rPr>
+          <w:t>TFLite</w:t>
+        </w:r>
+        <w:proofErr w:type="spellEnd"/>
+      </w:hyperlink>
+      <w:r>
+        <w:rPr>
+          <w:lang w:val="en-US"/>
+        </w:rPr>
+        <w:t xml:space="preserve"> </w:t>
+      </w:r>
+      <w:r>
+        <w:rPr>
+          <w:lang w:val="en-US"/>
+        </w:rPr>
+        <w:t>model, which can be used by the Android app</w:t>
+      </w:r>
+    </w:p>
+    <w:p>
+      <w:pPr>
+        <w:pStyle w:val="Listenabsatz"/>
+        <w:numPr>
+          <w:ilvl w:val="0"/>
+          <w:numId w:val="29"/>
+        </w:numPr>
+        <w:rPr>
+          <w:lang w:val="en-US"/>
+        </w:rPr>
+      </w:pPr>
+      <w:r>
+        <w:rPr>
+          <w:lang w:val="en-US"/>
+        </w:rPr>
+        <w:t xml:space="preserve">Test the trained License </w:t>
+      </w:r>
+      <w:r>
+        <w:rPr>
+          <w:lang w:val="en-US"/>
+        </w:rPr>
+        <w:t xml:space="preserve">Number </w:t>
+      </w:r>
+      <w:r>
+        <w:rPr>
+          <w:lang w:val="en-US"/>
+        </w:rPr>
+        <w:t>Recognition (</w:t>
+      </w:r>
+      <w:proofErr w:type="spellStart"/>
+      <w:r>
+        <w:rPr>
+          <w:lang w:val="en-US"/>
+        </w:rPr>
+        <w:fldChar w:fldCharType="begin"/>
+      </w:r>
+      <w:r>
+        <w:rPr>
+          <w:lang w:val="en-US"/>
+        </w:rPr>
+        <w:instrText xml:space="preserve"> HYPERLINK "https://www.tensorflow.org/lite/" </w:instrText>
+      </w:r>
+      <w:r>
+        <w:rPr>
+          <w:lang w:val="en-US"/>
+        </w:rPr>
+      </w:r>
+      <w:r>
+        <w:rPr>
+          <w:lang w:val="en-US"/>
+        </w:rPr>
+        <w:fldChar w:fldCharType="separate"/>
+      </w:r>
+      <w:r>
+        <w:rPr>
+          <w:rStyle w:val="Hyperlink"/>
+          <w:lang w:val="en-US"/>
+        </w:rPr>
+        <w:t>TFLite</w:t>
+      </w:r>
+      <w:proofErr w:type="spellEnd"/>
+      <w:r>
+        <w:rPr>
+          <w:lang w:val="en-US"/>
+        </w:rPr>
+        <w:fldChar w:fldCharType="end"/>
+      </w:r>
+      <w:r>
+        <w:rPr>
+          <w:lang w:val="en-US"/>
+        </w:rPr>
+        <w:t>) model</w:t>
+      </w:r>
+    </w:p>
+    <w:p>
+      <w:pPr>
+        <w:rPr>
+          <w:lang w:val="en-US"/>
+        </w:rPr>
+      </w:pPr>
+      <w:r>
+        <w:rPr>
+          <w:lang w:val="en-US"/>
+        </w:rPr>
+        <w:t xml:space="preserve">The implementation was done in the notebook </w:t>
       </w:r>
       <w:hyperlink r:id="rId50" w:history="1">
         <w:r>
@@ -11613,326 +12369,270 @@
             <w:rStyle w:val="Hyperlink"/>
             <w:lang w:val="en-US"/>
           </w:rPr>
-          <w:t>License Plate Detection Model Training A</w:t>
-        </w:r>
-        <w:r>
-          <w:rPr>
-            <w:rStyle w:val="Hyperlink"/>
-            <w:lang w:val="en-US"/>
-          </w:rPr>
-          <w:t>n</w:t>
-        </w:r>
-        <w:r>
-          <w:rPr>
-            <w:rStyle w:val="Hyperlink"/>
-            <w:lang w:val="en-US"/>
-          </w:rPr>
-          <w:t>d Evaluation</w:t>
+          <w:t>License Recognition Model Training And Evaluation</w:t>
         </w:r>
       </w:hyperlink>
     </w:p>
     <w:p>
       <w:pPr>
         <w:rPr>
-          <w:lang w:val="en-US"/>
-        </w:rPr>
-      </w:pPr>
-    </w:p>
-    <w:p>
-      <w:pPr>
-        <w:rPr>
-          <w:lang w:val="en-US"/>
-        </w:rPr>
-      </w:pPr>
-    </w:p>
-    <w:p>
-      <w:pPr>
-        <w:rPr>
-          <w:b/>
-          <w:lang w:val="en-US"/>
-        </w:rPr>
-      </w:pPr>
-      <w:r>
-        <w:rPr>
-          <w:b/>
-          <w:lang w:val="en-US"/>
-        </w:rPr>
-        <w:t>Training of a model to transform the license plate image into plain text</w:t>
-      </w:r>
-    </w:p>
-    <w:p>
-      <w:pPr>
-        <w:rPr>
-          <w:lang w:val="en-US"/>
-        </w:rPr>
-      </w:pPr>
-      <w:r>
-        <w:rPr>
-          <w:lang w:val="en-US"/>
-        </w:rPr>
-        <w:t xml:space="preserve">The License Plate Detection above provides an image section which only contains the corresponding license plate. To transform the image section into plain text, another </w:t>
+          <w:rFonts w:ascii="Helvetica" w:hAnsi="Helvetica" w:cs="Helvetica"/>
+          <w:color w:val="000000"/>
+          <w:sz w:val="21"/>
+          <w:szCs w:val="21"/>
+          <w:shd w:val="clear" w:color="auto" w:fill="FFFFFF"/>
+          <w:lang w:val="en-US"/>
+        </w:rPr>
+      </w:pPr>
+    </w:p>
+    <w:p>
+      <w:pPr>
+        <w:rPr>
+          <w:lang w:val="en-US"/>
+        </w:rPr>
+      </w:pPr>
+      <w:r>
+        <w:rPr>
+          <w:rFonts w:ascii="Helvetica" w:hAnsi="Helvetica" w:cs="Helvetica"/>
+          <w:color w:val="000000"/>
+          <w:sz w:val="21"/>
+          <w:szCs w:val="21"/>
+          <w:shd w:val="clear" w:color="auto" w:fill="FFFFFF"/>
+          <w:lang w:val="en-US"/>
+        </w:rPr>
+        <w:t>Th</w:t>
+      </w:r>
+      <w:r>
+        <w:rPr>
+          <w:rFonts w:ascii="Helvetica" w:hAnsi="Helvetica" w:cs="Helvetica"/>
+          <w:color w:val="000000"/>
+          <w:sz w:val="21"/>
+          <w:szCs w:val="21"/>
+          <w:shd w:val="clear" w:color="auto" w:fill="FFFFFF"/>
+          <w:lang w:val="en-US"/>
+        </w:rPr>
+        <w:t>e</w:t>
+      </w:r>
+      <w:r>
+        <w:rPr>
+          <w:rFonts w:ascii="Helvetica" w:hAnsi="Helvetica" w:cs="Helvetica"/>
+          <w:color w:val="000000"/>
+          <w:sz w:val="21"/>
+          <w:szCs w:val="21"/>
+          <w:shd w:val="clear" w:color="auto" w:fill="FFFFFF"/>
+          <w:lang w:val="en-US"/>
+        </w:rPr>
+        <w:t xml:space="preserve"> notebook </w:t>
       </w:r>
       <w:hyperlink r:id="rId51" w:history="1">
         <w:r>
           <w:rPr>
             <w:rStyle w:val="Hyperlink"/>
+            <w:rFonts w:ascii="Helvetica" w:hAnsi="Helvetica" w:cs="Helvetica"/>
+            <w:sz w:val="21"/>
+            <w:szCs w:val="21"/>
+            <w:shd w:val="clear" w:color="auto" w:fill="FFFFFF"/>
             <w:lang w:val="en-US"/>
           </w:rPr>
-          <w:t>RCNN</w:t>
+          <w:t>License Recognition Workflow</w:t>
         </w:r>
       </w:hyperlink>
       <w:r>
         <w:rPr>
+          <w:rFonts w:ascii="Helvetica" w:hAnsi="Helvetica" w:cs="Helvetica"/>
+          <w:color w:val="000000"/>
+          <w:sz w:val="21"/>
+          <w:szCs w:val="21"/>
+          <w:shd w:val="clear" w:color="auto" w:fill="FFFFFF"/>
           <w:lang w:val="en-US"/>
         </w:rPr>
         <w:t xml:space="preserve"> </w:t>
       </w:r>
       <w:r>
         <w:rPr>
-          <w:lang w:val="en-US"/>
-        </w:rPr>
-        <w:t xml:space="preserve">(Recurrent Convolutional Neural Network) </w:t>
-      </w:r>
-      <w:r>
-        <w:rPr>
-          <w:lang w:val="en-US"/>
-        </w:rPr>
-        <w:t xml:space="preserve">model is trained. The model is created with </w:t>
+          <w:rFonts w:ascii="Helvetica" w:hAnsi="Helvetica" w:cs="Helvetica"/>
+          <w:color w:val="000000"/>
+          <w:sz w:val="21"/>
+          <w:szCs w:val="21"/>
+          <w:shd w:val="clear" w:color="auto" w:fill="FFFFFF"/>
+          <w:lang w:val="en-US"/>
+        </w:rPr>
+        <w:t xml:space="preserve">demonstrates the complete workflow of </w:t>
+      </w:r>
+      <w:r>
+        <w:rPr>
+          <w:rFonts w:ascii="Helvetica" w:hAnsi="Helvetica" w:cs="Helvetica"/>
+          <w:color w:val="000000"/>
+          <w:sz w:val="21"/>
+          <w:szCs w:val="21"/>
+          <w:shd w:val="clear" w:color="auto" w:fill="FFFFFF"/>
+          <w:lang w:val="en-US"/>
+        </w:rPr>
+        <w:t>l</w:t>
+      </w:r>
+      <w:r>
+        <w:rPr>
+          <w:rFonts w:ascii="Helvetica" w:hAnsi="Helvetica" w:cs="Helvetica"/>
+          <w:color w:val="000000"/>
+          <w:sz w:val="21"/>
+          <w:szCs w:val="21"/>
+          <w:shd w:val="clear" w:color="auto" w:fill="FFFFFF"/>
+          <w:lang w:val="en-US"/>
+        </w:rPr>
+        <w:t xml:space="preserve">icense </w:t>
+      </w:r>
+      <w:r>
+        <w:rPr>
+          <w:rFonts w:ascii="Helvetica" w:hAnsi="Helvetica" w:cs="Helvetica"/>
+          <w:color w:val="000000"/>
+          <w:sz w:val="21"/>
+          <w:szCs w:val="21"/>
+          <w:shd w:val="clear" w:color="auto" w:fill="FFFFFF"/>
+          <w:lang w:val="en-US"/>
+        </w:rPr>
+        <w:t>p</w:t>
+      </w:r>
+      <w:r>
+        <w:rPr>
+          <w:rFonts w:ascii="Helvetica" w:hAnsi="Helvetica" w:cs="Helvetica"/>
+          <w:color w:val="000000"/>
+          <w:sz w:val="21"/>
+          <w:szCs w:val="21"/>
+          <w:shd w:val="clear" w:color="auto" w:fill="FFFFFF"/>
+          <w:lang w:val="en-US"/>
+        </w:rPr>
+        <w:t xml:space="preserve">late </w:t>
+      </w:r>
+      <w:r>
+        <w:rPr>
+          <w:rFonts w:ascii="Helvetica" w:hAnsi="Helvetica" w:cs="Helvetica"/>
+          <w:color w:val="000000"/>
+          <w:sz w:val="21"/>
+          <w:szCs w:val="21"/>
+          <w:shd w:val="clear" w:color="auto" w:fill="FFFFFF"/>
+          <w:lang w:val="en-US"/>
+        </w:rPr>
+        <w:t>d</w:t>
+      </w:r>
+      <w:r>
+        <w:rPr>
+          <w:rFonts w:ascii="Helvetica" w:hAnsi="Helvetica" w:cs="Helvetica"/>
+          <w:color w:val="000000"/>
+          <w:sz w:val="21"/>
+          <w:szCs w:val="21"/>
+          <w:shd w:val="clear" w:color="auto" w:fill="FFFFFF"/>
+          <w:lang w:val="en-US"/>
+        </w:rPr>
+        <w:t xml:space="preserve">etection and the subsequent </w:t>
+      </w:r>
+      <w:r>
+        <w:rPr>
+          <w:rFonts w:ascii="Helvetica" w:hAnsi="Helvetica" w:cs="Helvetica"/>
+          <w:color w:val="000000"/>
+          <w:sz w:val="21"/>
+          <w:szCs w:val="21"/>
+          <w:shd w:val="clear" w:color="auto" w:fill="FFFFFF"/>
+          <w:lang w:val="en-US"/>
+        </w:rPr>
+        <w:t>r</w:t>
+      </w:r>
+      <w:r>
+        <w:rPr>
+          <w:rFonts w:ascii="Helvetica" w:hAnsi="Helvetica" w:cs="Helvetica"/>
+          <w:color w:val="000000"/>
+          <w:sz w:val="21"/>
+          <w:szCs w:val="21"/>
+          <w:shd w:val="clear" w:color="auto" w:fill="FFFFFF"/>
+          <w:lang w:val="en-US"/>
+        </w:rPr>
+        <w:t xml:space="preserve">ecognition of the license number, as it </w:t>
+      </w:r>
+      <w:r>
+        <w:rPr>
+          <w:rFonts w:ascii="Helvetica" w:hAnsi="Helvetica" w:cs="Helvetica"/>
+          <w:color w:val="000000"/>
+          <w:sz w:val="21"/>
+          <w:szCs w:val="21"/>
+          <w:shd w:val="clear" w:color="auto" w:fill="FFFFFF"/>
+          <w:lang w:val="en-US"/>
+        </w:rPr>
+        <w:t>is</w:t>
+      </w:r>
+      <w:r>
+        <w:rPr>
+          <w:rFonts w:ascii="Helvetica" w:hAnsi="Helvetica" w:cs="Helvetica"/>
+          <w:color w:val="000000"/>
+          <w:sz w:val="21"/>
+          <w:szCs w:val="21"/>
+          <w:shd w:val="clear" w:color="auto" w:fill="FFFFFF"/>
+          <w:lang w:val="en-US"/>
+        </w:rPr>
+        <w:t xml:space="preserve"> done in the Android app.</w:t>
+      </w:r>
+    </w:p>
+    <w:p>
+      <w:pPr>
+        <w:rPr>
+          <w:b/>
+          <w:lang w:val="en-US"/>
+        </w:rPr>
+      </w:pPr>
+    </w:p>
+    <w:p>
+      <w:pPr>
+        <w:rPr>
+          <w:b/>
+          <w:lang w:val="en-US"/>
+        </w:rPr>
+      </w:pPr>
+      <w:r>
+        <w:rPr>
+          <w:b/>
+          <w:lang w:val="en-US"/>
+        </w:rPr>
+        <w:t>Android App</w:t>
+      </w:r>
+      <w:r>
+        <w:rPr>
+          <w:b/>
+          <w:lang w:val="en-US"/>
+        </w:rPr>
+        <w:t xml:space="preserve"> Implementation</w:t>
+      </w:r>
+    </w:p>
+    <w:p>
+      <w:pPr>
+        <w:rPr>
+          <w:lang w:val="en-US"/>
+        </w:rPr>
+      </w:pPr>
+      <w:r>
+        <w:rPr>
+          <w:lang w:val="en-US"/>
+        </w:rPr>
+        <w:t>The Android app was developed based on the</w:t>
+      </w:r>
+      <w:r>
+        <w:rPr>
+          <w:lang w:val="en-US"/>
+        </w:rPr>
+        <w:t xml:space="preserve"> </w:t>
+      </w:r>
+      <w:proofErr w:type="spellStart"/>
+      <w:r>
+        <w:rPr>
+          <w:lang w:val="en-US"/>
+        </w:rPr>
+        <w:t>Tensorflow</w:t>
+      </w:r>
+      <w:proofErr w:type="spellEnd"/>
+      <w:r>
+        <w:rPr>
+          <w:lang w:val="en-US"/>
+        </w:rPr>
+        <w:t xml:space="preserve"> Lite </w:t>
       </w:r>
       <w:hyperlink r:id="rId52" w:history="1">
-        <w:r>
-          <w:rPr>
-            <w:rStyle w:val="Hyperlink"/>
-            <w:lang w:val="en-US"/>
-          </w:rPr>
-          <w:t>TensorFlow</w:t>
-        </w:r>
-      </w:hyperlink>
-      <w:r>
-        <w:rPr>
-          <w:lang w:val="en-US"/>
-        </w:rPr>
-        <w:t xml:space="preserve"> / </w:t>
-      </w:r>
-      <w:hyperlink r:id="rId53" w:history="1">
-        <w:proofErr w:type="spellStart"/>
-        <w:r>
-          <w:rPr>
-            <w:rStyle w:val="Hyperlink"/>
-            <w:lang w:val="en-US"/>
-          </w:rPr>
-          <w:t>Keras</w:t>
-        </w:r>
-        <w:proofErr w:type="spellEnd"/>
-      </w:hyperlink>
-      <w:r>
-        <w:rPr>
-          <w:lang w:val="en-US"/>
-        </w:rPr>
-        <w:t xml:space="preserve"> and the </w:t>
-      </w:r>
-      <w:hyperlink r:id="rId54" w:history="1">
-        <w:proofErr w:type="spellStart"/>
-        <w:r>
-          <w:rPr>
-            <w:rStyle w:val="Hyperlink"/>
-            <w:lang w:val="en-US"/>
-          </w:rPr>
-          <w:t>Keras</w:t>
-        </w:r>
-        <w:proofErr w:type="spellEnd"/>
-        <w:r>
-          <w:rPr>
-            <w:rStyle w:val="Hyperlink"/>
-            <w:lang w:val="en-US"/>
-          </w:rPr>
-          <w:t xml:space="preserve"> </w:t>
-        </w:r>
-        <w:r>
-          <w:rPr>
-            <w:rStyle w:val="Hyperlink"/>
-            <w:lang w:val="en-US"/>
-          </w:rPr>
-          <w:t>OCR example</w:t>
-        </w:r>
-      </w:hyperlink>
-      <w:r>
-        <w:rPr>
-          <w:lang w:val="en-US"/>
-        </w:rPr>
-        <w:t xml:space="preserve"> serves as a template. To achieve good performance on mobile devices, the trained </w:t>
-      </w:r>
-      <w:proofErr w:type="spellStart"/>
-      <w:r>
-        <w:rPr>
-          <w:lang w:val="en-US"/>
-        </w:rPr>
-        <w:t>Keras</w:t>
-      </w:r>
-      <w:proofErr w:type="spellEnd"/>
-      <w:r>
-        <w:rPr>
-          <w:lang w:val="en-US"/>
-        </w:rPr>
-        <w:t xml:space="preserve"> model is converted into a </w:t>
-      </w:r>
-      <w:hyperlink r:id="rId55" w:history="1">
-        <w:r>
-          <w:rPr>
-            <w:rStyle w:val="Hyperlink"/>
-            <w:lang w:val="en-US"/>
-          </w:rPr>
-          <w:t>TensorFlow Lite</w:t>
-        </w:r>
-      </w:hyperlink>
-      <w:r>
-        <w:rPr>
-          <w:lang w:val="en-US"/>
-        </w:rPr>
-        <w:t xml:space="preserve"> model.</w:t>
-      </w:r>
-    </w:p>
-    <w:p>
-      <w:pPr>
-        <w:rPr>
-          <w:lang w:val="en-US"/>
-        </w:rPr>
-      </w:pPr>
-      <w:r>
-        <w:rPr>
-          <w:lang w:val="en-US"/>
-        </w:rPr>
-        <w:t xml:space="preserve">For the data collection, synthetic images of car license plates are generated using the web service </w:t>
-      </w:r>
-      <w:hyperlink r:id="rId56" w:history="1">
-        <w:r>
-          <w:rPr>
-            <w:rStyle w:val="Hyperlink"/>
-            <w:lang w:val="en-US"/>
-          </w:rPr>
-          <w:t>heisnbrg.net</w:t>
-        </w:r>
-      </w:hyperlink>
-      <w:r>
-        <w:rPr>
-          <w:lang w:val="en-US"/>
-        </w:rPr>
-        <w:t xml:space="preserve">. However, since realistic images are required for training, real images are simulated from the synthetic images using data augmentation. Factors such as scaling, rotation, brightness, interference, etc. must be </w:t>
-      </w:r>
-      <w:proofErr w:type="gramStart"/>
-      <w:r>
-        <w:rPr>
-          <w:lang w:val="en-US"/>
-        </w:rPr>
-        <w:t>taken into account</w:t>
-      </w:r>
-      <w:proofErr w:type="gramEnd"/>
-      <w:r>
-        <w:rPr>
-          <w:lang w:val="en-US"/>
-        </w:rPr>
-        <w:t>. It is planned to use about 60000 license plates for the training. Since front and rear license plates are slightly different, both images will always be created for each license plate, i.e. the data collection will contain about 120000 images. When generating the license plates, you must ensure that there are approximately the same number of license plates for all 30 cities/counties in Germany.</w:t>
-      </w:r>
-    </w:p>
-    <w:p>
-      <w:pPr>
-        <w:rPr>
-          <w:lang w:val="en-US"/>
-        </w:rPr>
-      </w:pPr>
-      <w:r>
-        <w:rPr>
-          <w:lang w:val="en-US"/>
-        </w:rPr>
-        <w:t>The trained model gets the image section with the recognized license plate as input and delivers the license plate in plain text as output.</w:t>
-      </w:r>
-    </w:p>
-    <w:p>
-      <w:pPr>
-        <w:rPr>
-          <w:b/>
-          <w:lang w:val="en-US"/>
-        </w:rPr>
-      </w:pPr>
-    </w:p>
-    <w:p>
-      <w:pPr>
-        <w:rPr>
-          <w:b/>
-          <w:lang w:val="en-US"/>
-        </w:rPr>
-      </w:pPr>
-      <w:r>
-        <w:rPr>
-          <w:b/>
-          <w:lang w:val="en-US"/>
-        </w:rPr>
-        <w:t>Creating the Android App</w:t>
-      </w:r>
-    </w:p>
-    <w:p>
-      <w:pPr>
-        <w:rPr>
-          <w:lang w:val="en-US"/>
-        </w:rPr>
-      </w:pPr>
-      <w:r>
-        <w:rPr>
-          <w:lang w:val="en-US"/>
-        </w:rPr>
-        <w:t xml:space="preserve">The last step is to create an Android app that enables the user scenario described </w:t>
-      </w:r>
-      <w:r>
-        <w:rPr>
-          <w:lang w:val="en-US"/>
-        </w:rPr>
-        <w:t>in the “</w:t>
-      </w:r>
-      <w:r>
-        <w:rPr>
-          <w:lang w:val="en-US"/>
-        </w:rPr>
-        <w:t>Problem Statement</w:t>
-      </w:r>
-      <w:r>
-        <w:rPr>
-          <w:lang w:val="en-US"/>
-        </w:rPr>
-        <w:t>”</w:t>
-      </w:r>
-      <w:r>
-        <w:rPr>
-          <w:lang w:val="en-US"/>
-        </w:rPr>
-        <w:t xml:space="preserve"> section</w:t>
-      </w:r>
-      <w:r>
-        <w:rPr>
-          <w:lang w:val="en-US"/>
-        </w:rPr>
-        <w:t xml:space="preserve"> above</w:t>
-      </w:r>
-      <w:r>
-        <w:rPr>
-          <w:lang w:val="en-US"/>
-        </w:rPr>
-        <w:t xml:space="preserve">, using the two trained models. Template for the creation of the app is the </w:t>
-      </w:r>
-      <w:proofErr w:type="spellStart"/>
-      <w:r>
-        <w:rPr>
-          <w:lang w:val="en-US"/>
-        </w:rPr>
-        <w:t>Tensorflow</w:t>
-      </w:r>
-      <w:proofErr w:type="spellEnd"/>
-      <w:r>
-        <w:rPr>
-          <w:lang w:val="en-US"/>
-        </w:rPr>
-        <w:t xml:space="preserve"> Lite </w:t>
-      </w:r>
-      <w:hyperlink r:id="rId57" w:history="1">
         <w:r>
           <w:rPr>
             <w:rStyle w:val="Hyperlink"/>
@@ -11943,133 +12643,1290 @@
       </w:hyperlink>
       <w:r>
         <w:rPr>
-          <w:lang w:val="en-US"/>
-        </w:rPr>
-        <w:t>. As development environment Android-Studio and the programming language Kotlin is used.</w:t>
-      </w:r>
-    </w:p>
-    <w:p>
-      <w:pPr>
-        <w:rPr>
-          <w:i/>
-          <w:lang w:val="en-US"/>
-        </w:rPr>
-      </w:pPr>
-      <w:r>
-        <w:rPr>
-          <w:i/>
-          <w:lang w:val="en-US"/>
-        </w:rPr>
-        <w:t>App workflow:</w:t>
-      </w:r>
-    </w:p>
-    <w:p>
-      <w:pPr>
-        <w:rPr>
-          <w:lang w:val="en-US"/>
-        </w:rPr>
-      </w:pPr>
-      <w:r>
-        <w:rPr>
+          <w:rStyle w:val="Hyperlink"/>
+          <w:lang w:val="en-US"/>
+        </w:rPr>
+        <w:t>.</w:t>
+      </w:r>
+      <w:r>
+        <w:rPr>
+          <w:lang w:val="en-US"/>
+        </w:rPr>
+        <w:t xml:space="preserve"> </w:t>
+      </w:r>
+      <w:r>
+        <w:rPr>
+          <w:lang w:val="en-US"/>
+        </w:rPr>
+        <w:t>The application was extended from pure object detection to the detection of license plates and the recognition of the license number as plain text and underwent a major refactoring.</w:t>
+      </w:r>
+      <w:r>
+        <w:rPr>
+          <w:lang w:val="en-US"/>
+        </w:rPr>
+        <w:t xml:space="preserve"> </w:t>
+      </w:r>
+    </w:p>
+    <w:p>
+      <w:pPr>
+        <w:rPr>
+          <w:lang w:val="en-US"/>
+        </w:rPr>
+      </w:pPr>
+      <w:r>
+        <w:rPr>
+          <w:lang w:val="en-US"/>
+        </w:rPr>
+        <w:t>The most important classes are:</w:t>
+      </w:r>
+      <w:r>
+        <w:rPr>
+          <w:lang w:val="en-US"/>
+        </w:rPr>
+        <w:t xml:space="preserve"> </w:t>
+      </w:r>
+    </w:p>
+    <w:p>
+      <w:pPr>
+        <w:pStyle w:val="Listenabsatz"/>
+        <w:numPr>
+          <w:ilvl w:val="0"/>
+          <w:numId w:val="37"/>
+        </w:numPr>
+        <w:rPr>
+          <w:lang w:val="en-US"/>
+        </w:rPr>
+      </w:pPr>
+      <w:hyperlink r:id="rId53" w:history="1">
+        <w:proofErr w:type="spellStart"/>
+        <w:r>
+          <w:rPr>
+            <w:rStyle w:val="Hyperlink"/>
+            <w:lang w:val="en-US"/>
+          </w:rPr>
+          <w:t>ClassifierActiv</w:t>
+        </w:r>
+        <w:r>
+          <w:rPr>
+            <w:rStyle w:val="Hyperlink"/>
+            <w:lang w:val="en-US"/>
+          </w:rPr>
+          <w:t>i</w:t>
+        </w:r>
+        <w:r>
+          <w:rPr>
+            <w:rStyle w:val="Hyperlink"/>
+            <w:lang w:val="en-US"/>
+          </w:rPr>
+          <w:t>ty.kt</w:t>
+        </w:r>
+        <w:proofErr w:type="spellEnd"/>
+      </w:hyperlink>
+      <w:r>
+        <w:rPr>
+          <w:lang w:val="en-US"/>
+        </w:rPr>
+        <w:t xml:space="preserve"> </w:t>
+      </w:r>
+      <w:r>
+        <w:rPr>
+          <w:lang w:val="en-US"/>
+        </w:rPr>
+        <w:t>(</w:t>
+      </w:r>
+      <w:r>
+        <w:rPr>
+          <w:lang w:val="en-US"/>
+        </w:rPr>
+        <w:t>Calls license plate detection and license number recognition for the current camera image and draws the determined license number onto the image.</w:t>
+      </w:r>
+      <w:r>
+        <w:rPr>
+          <w:lang w:val="en-US"/>
+        </w:rPr>
+        <w:t>)</w:t>
+      </w:r>
+    </w:p>
+    <w:p>
+      <w:pPr>
+        <w:pStyle w:val="Listenabsatz"/>
+        <w:numPr>
+          <w:ilvl w:val="0"/>
+          <w:numId w:val="37"/>
+        </w:numPr>
+        <w:rPr>
+          <w:lang w:val="en-US"/>
+        </w:rPr>
+      </w:pPr>
+      <w:hyperlink r:id="rId54" w:history="1">
+        <w:proofErr w:type="spellStart"/>
+        <w:r>
+          <w:rPr>
+            <w:rStyle w:val="Hyperlink"/>
+            <w:lang w:val="en-US"/>
+          </w:rPr>
+          <w:t>PlateDetector.kt</w:t>
+        </w:r>
+        <w:proofErr w:type="spellEnd"/>
+      </w:hyperlink>
+      <w:r>
+        <w:rPr>
+          <w:lang w:val="en-US"/>
+        </w:rPr>
+        <w:t xml:space="preserve"> (</w:t>
+      </w:r>
+      <w:r>
+        <w:rPr>
+          <w:lang w:val="en-US"/>
+        </w:rPr>
+        <w:t>License plate detection and localization</w:t>
+      </w:r>
+      <w:r>
+        <w:rPr>
+          <w:lang w:val="en-US"/>
+        </w:rPr>
+        <w:t>)</w:t>
+      </w:r>
+    </w:p>
+    <w:p>
+      <w:pPr>
+        <w:pStyle w:val="Listenabsatz"/>
+        <w:numPr>
+          <w:ilvl w:val="0"/>
+          <w:numId w:val="37"/>
+        </w:numPr>
+        <w:rPr>
+          <w:lang w:val="en-US"/>
+        </w:rPr>
+      </w:pPr>
+      <w:hyperlink r:id="rId55" w:history="1">
+        <w:proofErr w:type="spellStart"/>
+        <w:r>
+          <w:rPr>
+            <w:rStyle w:val="Hyperlink"/>
+            <w:lang w:val="en-US"/>
+          </w:rPr>
+          <w:t>LicenseRecognizer.kt</w:t>
+        </w:r>
+        <w:proofErr w:type="spellEnd"/>
+      </w:hyperlink>
+      <w:r>
+        <w:rPr>
+          <w:lang w:val="en-US"/>
+        </w:rPr>
+        <w:t xml:space="preserve"> (</w:t>
+      </w:r>
+      <w:r>
+        <w:rPr>
+          <w:lang w:val="en-US"/>
+        </w:rPr>
+        <w:t>License number recognition</w:t>
+      </w:r>
+      <w:r>
+        <w:rPr>
+          <w:lang w:val="en-US"/>
+        </w:rPr>
+        <w:t>)</w:t>
+      </w:r>
+    </w:p>
+    <w:p>
+      <w:pPr>
+        <w:pStyle w:val="Listenabsatz"/>
+        <w:numPr>
+          <w:ilvl w:val="0"/>
+          <w:numId w:val="37"/>
+        </w:numPr>
+        <w:rPr>
+          <w:lang w:val="en-US"/>
+        </w:rPr>
+      </w:pPr>
+      <w:r>
+        <w:rPr>
+          <w:lang w:val="en-US"/>
+        </w:rPr>
+        <w:fldChar w:fldCharType="begin"/>
+      </w:r>
+      <w:r>
+        <w:rPr>
+          <w:lang w:val="en-US"/>
+        </w:rPr>
+        <w:instrText xml:space="preserve"> HYPERLINK "https://github.com/aboerzel/German_License_Plate_Recognition/blob/master/android/app/src/main/java/org/boerzel/glpr/tflite/Detection.kt" </w:instrText>
+      </w:r>
+      <w:r>
+        <w:rPr>
+          <w:lang w:val="en-US"/>
+        </w:rPr>
+      </w:r>
+      <w:r>
+        <w:rPr>
+          <w:lang w:val="en-US"/>
+        </w:rPr>
+        <w:fldChar w:fldCharType="separate"/>
+      </w:r>
+      <w:proofErr w:type="spellStart"/>
+      <w:r>
+        <w:rPr>
+          <w:rStyle w:val="Hyperlink"/>
+          <w:lang w:val="en-US"/>
+        </w:rPr>
+        <w:t>Detection.kt</w:t>
+      </w:r>
+      <w:proofErr w:type="spellEnd"/>
+      <w:r>
+        <w:rPr>
+          <w:lang w:val="en-US"/>
+        </w:rPr>
+        <w:fldChar w:fldCharType="end"/>
+      </w:r>
+      <w:r>
+        <w:rPr>
+          <w:lang w:val="en-US"/>
+        </w:rPr>
+        <w:t xml:space="preserve"> (</w:t>
+      </w:r>
+      <w:r>
+        <w:rPr>
+          <w:lang w:val="en-US"/>
+        </w:rPr>
+        <w:t>Stores score, location and license number of a recognized license plate</w:t>
+      </w:r>
+      <w:bookmarkStart w:id="0" w:name="_GoBack"/>
+      <w:bookmarkEnd w:id="0"/>
+      <w:r>
+        <w:rPr>
+          <w:lang w:val="en-US"/>
+        </w:rPr>
+        <w:t>)</w:t>
+      </w:r>
+    </w:p>
+    <w:p>
+      <w:pPr>
+        <w:rPr>
+          <w:lang w:val="en-US"/>
+        </w:rPr>
+      </w:pPr>
+      <w:r>
+        <w:rPr>
+          <w:lang w:val="en-US"/>
+        </w:rPr>
+        <w:t xml:space="preserve">As development environment </w:t>
+      </w:r>
+      <w:hyperlink r:id="rId56" w:history="1">
+        <w:r>
+          <w:rPr>
+            <w:rStyle w:val="Hyperlink"/>
+            <w:lang w:val="en-US"/>
+          </w:rPr>
+          <w:t>Android-Studio</w:t>
+        </w:r>
+      </w:hyperlink>
+      <w:r>
+        <w:rPr>
+          <w:lang w:val="en-US"/>
+        </w:rPr>
+        <w:t xml:space="preserve"> and the programming language </w:t>
+      </w:r>
+      <w:hyperlink r:id="rId57" w:history="1">
+        <w:r>
+          <w:rPr>
+            <w:rStyle w:val="Hyperlink"/>
+            <w:lang w:val="en-US"/>
+          </w:rPr>
+          <w:t>Kotlin</w:t>
+        </w:r>
+      </w:hyperlink>
+      <w:r>
+        <w:rPr>
+          <w:lang w:val="en-US"/>
+        </w:rPr>
+        <w:t xml:space="preserve"> </w:t>
+      </w:r>
+      <w:r>
+        <w:rPr>
+          <w:lang w:val="en-US"/>
+        </w:rPr>
+        <w:t>wa</w:t>
+      </w:r>
+      <w:r>
+        <w:rPr>
+          <w:lang w:val="en-US"/>
+        </w:rPr>
+        <w:t>s used.</w:t>
+      </w:r>
+    </w:p>
+    <w:p>
+      <w:pPr>
+        <w:jc w:val="center"/>
+        <w:rPr>
+          <w:b/>
+          <w:sz w:val="36"/>
+          <w:szCs w:val="36"/>
+          <w:lang w:val="en-US"/>
+        </w:rPr>
+      </w:pPr>
+      <w:r>
+        <w:rPr>
+          <w:b/>
+          <w:sz w:val="36"/>
+          <w:szCs w:val="36"/>
           <w:lang w:val="en-US"/>
         </w:rPr>
         <w:lastRenderedPageBreak/>
-        <w:t xml:space="preserve">Camera Image </w:t>
-      </w:r>
-      <w:r>
-        <w:rPr>
-          <w:lang w:val="en-US"/>
-        </w:rPr>
-        <w:t xml:space="preserve">=&gt; </w:t>
-      </w:r>
-      <w:r>
-        <w:rPr>
-          <w:lang w:val="en-US"/>
-        </w:rPr>
-        <w:t xml:space="preserve">License Plate Detection =&gt; Boundary Box =&gt; License Recognition =&gt; License Text Annotation </w:t>
-      </w:r>
-    </w:p>
-    <w:p>
-      <w:pPr>
-        <w:rPr>
-          <w:lang w:val="en-US"/>
-        </w:rPr>
-      </w:pPr>
-      <w:r>
-        <w:rPr>
-          <w:i/>
-          <w:lang w:val="en-US"/>
-        </w:rPr>
-        <w:t>Tools and libraries:</w:t>
-      </w:r>
-      <w:r>
-        <w:rPr>
-          <w:i/>
-          <w:lang w:val="en-US"/>
-        </w:rPr>
-        <w:br/>
-      </w:r>
-      <w:r>
-        <w:rPr>
-          <w:lang w:val="en-US"/>
-        </w:rPr>
-        <w:t xml:space="preserve">Python, </w:t>
-      </w:r>
+        <w:t>Results</w:t>
+      </w:r>
+    </w:p>
+    <w:p>
+      <w:pPr>
+        <w:rPr>
+          <w:b/>
+          <w:lang w:val="en-US"/>
+        </w:rPr>
+      </w:pPr>
+      <w:r>
+        <w:rPr>
+          <w:b/>
+          <w:lang w:val="en-US"/>
+        </w:rPr>
+        <w:t>Model Evaluation and Validation</w:t>
+      </w:r>
+    </w:p>
+    <w:p>
+      <w:pPr>
+        <w:pStyle w:val="KeinLeerraum"/>
+        <w:rPr>
+          <w:lang w:val="en-US"/>
+        </w:rPr>
+      </w:pPr>
+      <w:r>
+        <w:rPr>
+          <w:lang w:val="en-US"/>
+        </w:rPr>
+        <w:t>During development, a validation set was used to evaluate the model.</w:t>
+      </w:r>
+    </w:p>
+    <w:p>
+      <w:pPr>
+        <w:pStyle w:val="KeinLeerraum"/>
+        <w:rPr>
+          <w:lang w:val="en-US"/>
+        </w:rPr>
+      </w:pPr>
+    </w:p>
+    <w:p>
+      <w:pPr>
+        <w:rPr>
+          <w:lang w:val="en-US"/>
+        </w:rPr>
+      </w:pPr>
+      <w:r>
+        <w:rPr>
+          <w:b/>
+          <w:lang w:val="en-US"/>
+        </w:rPr>
+        <w:t>Justification</w:t>
+      </w:r>
+    </w:p>
+    <w:p>
+      <w:pPr>
+        <w:pStyle w:val="KeinLeerraum"/>
+        <w:rPr>
+          <w:lang w:val="en-US"/>
+        </w:rPr>
+      </w:pPr>
+      <w:r>
+        <w:rPr>
+          <w:lang w:val="en-US"/>
+        </w:rPr>
+        <w:t>Using a Galaxy Note 4 on a 4G network/Wi-Fi, I got the following results:</w:t>
+      </w:r>
+    </w:p>
+    <w:p>
+      <w:pPr>
+        <w:pStyle w:val="KeinLeerraum"/>
+        <w:numPr>
+          <w:ilvl w:val="0"/>
+          <w:numId w:val="30"/>
+        </w:numPr>
+        <w:rPr>
+          <w:lang w:val="en-US"/>
+        </w:rPr>
+      </w:pPr>
+      <w:r>
+        <w:rPr>
+          <w:lang w:val="en-US"/>
+        </w:rPr>
+        <w:t>The classification delay is about 3 seconds, which is about the same as that of the benchmark</w:t>
+      </w:r>
+    </w:p>
+    <w:p>
+      <w:pPr>
+        <w:pStyle w:val="KeinLeerraum"/>
+        <w:numPr>
+          <w:ilvl w:val="0"/>
+          <w:numId w:val="30"/>
+        </w:numPr>
+        <w:rPr>
+          <w:lang w:val="en-US"/>
+        </w:rPr>
+      </w:pPr>
+      <w:r>
+        <w:rPr>
+          <w:lang w:val="en-US"/>
+        </w:rPr>
+        <w:t>The processing delay is around 5 seconds, which is better than that of the benchmark</w:t>
+      </w:r>
+    </w:p>
+    <w:p>
+      <w:pPr>
+        <w:pStyle w:val="KeinLeerraum"/>
+        <w:numPr>
+          <w:ilvl w:val="0"/>
+          <w:numId w:val="30"/>
+        </w:numPr>
+        <w:rPr>
+          <w:lang w:val="en-US"/>
+        </w:rPr>
+      </w:pPr>
+      <w:r>
+        <w:rPr>
+          <w:lang w:val="en-US"/>
+        </w:rPr>
+        <w:t>The per-image classification accuracy7 is higher than 90%8</w:t>
+      </w:r>
+    </w:p>
+    <w:p>
+      <w:pPr>
+        <w:pStyle w:val="KeinLeerraum"/>
+        <w:rPr>
+          <w:lang w:val="en-US"/>
+        </w:rPr>
+      </w:pPr>
+      <w:r>
+        <w:rPr>
+          <w:lang w:val="en-US"/>
+        </w:rPr>
+        <w:t>To understand how successful the final application is, it’s also important to know the overall text</w:t>
+      </w:r>
+    </w:p>
+    <w:p>
+      <w:pPr>
+        <w:pStyle w:val="KeinLeerraum"/>
+        <w:rPr>
+          <w:lang w:val="en-US"/>
+        </w:rPr>
+      </w:pPr>
+      <w:r>
+        <w:rPr>
+          <w:lang w:val="en-US"/>
+        </w:rPr>
+        <w:t xml:space="preserve">extraction performance, which is illustrated by Figure </w:t>
+      </w:r>
+      <w:proofErr w:type="gramStart"/>
+      <w:r>
+        <w:rPr>
+          <w:lang w:val="en-US"/>
+        </w:rPr>
+        <w:t>7 .</w:t>
+      </w:r>
+      <w:proofErr w:type="gramEnd"/>
+    </w:p>
+    <w:p>
+      <w:pPr>
+        <w:pStyle w:val="KeinLeerraum"/>
+        <w:rPr>
+          <w:lang w:val="en-US"/>
+        </w:rPr>
+      </w:pPr>
+    </w:p>
+    <w:p>
+      <w:pPr>
+        <w:pStyle w:val="KeinLeerraum"/>
+        <w:rPr>
+          <w:lang w:val="en-US"/>
+        </w:rPr>
+      </w:pPr>
+      <w:r>
+        <w:rPr>
+          <w:lang w:val="en-US"/>
+        </w:rPr>
+        <w:t>It can be seen that the application is useful for reading labels, but also that it can get confused by hard</w:t>
+      </w:r>
+      <w:r>
+        <w:rPr>
+          <w:lang w:val="en-US"/>
+        </w:rPr>
+        <w:t xml:space="preserve"> </w:t>
+      </w:r>
+      <w:r>
+        <w:rPr>
+          <w:lang w:val="en-US"/>
+        </w:rPr>
+        <w:t>to read text (such as that on the cardboard box), and it can miss text that is too low-contrast compared</w:t>
+      </w:r>
+      <w:r>
+        <w:rPr>
+          <w:lang w:val="en-US"/>
+        </w:rPr>
+        <w:t xml:space="preserve"> </w:t>
+      </w:r>
+      <w:r>
+        <w:rPr>
+          <w:lang w:val="en-US"/>
+        </w:rPr>
+        <w:t>to its background.</w:t>
+      </w:r>
+    </w:p>
+    <w:p>
+      <w:pPr>
+        <w:pStyle w:val="KeinLeerraum"/>
+        <w:rPr>
+          <w:lang w:val="en-US"/>
+        </w:rPr>
+      </w:pPr>
+    </w:p>
+    <w:p>
+      <w:pPr>
+        <w:pStyle w:val="KeinLeerraum"/>
+        <w:rPr>
+          <w:lang w:val="en-US"/>
+        </w:rPr>
+      </w:pPr>
+      <w:r>
+        <w:rPr>
+          <w:lang w:val="en-US"/>
+        </w:rPr>
+        <w:t>In summary, the application is useful in a limited domain, but to solve the bigger problem (giving</w:t>
+      </w:r>
+    </w:p>
+    <w:p>
+      <w:pPr>
+        <w:pStyle w:val="KeinLeerraum"/>
+        <w:rPr>
+          <w:lang w:val="en-US"/>
+        </w:rPr>
+      </w:pPr>
+      <w:r>
+        <w:rPr>
+          <w:lang w:val="en-US"/>
+        </w:rPr>
+        <w:t>visually impaired people access to written information), different hardware will have to be used (see the</w:t>
+      </w:r>
+      <w:r>
+        <w:rPr>
+          <w:lang w:val="en-US"/>
+        </w:rPr>
+        <w:t xml:space="preserve"> </w:t>
+      </w:r>
+      <w:r>
+        <w:rPr>
+          <w:lang w:val="en-US"/>
+        </w:rPr>
+        <w:t>Improvement section)</w:t>
+      </w:r>
+    </w:p>
+    <w:p>
+      <w:pPr>
+        <w:pStyle w:val="KeinLeerraum"/>
+        <w:rPr>
+          <w:lang w:val="en-US"/>
+        </w:rPr>
+      </w:pPr>
+    </w:p>
+    <w:p>
+      <w:pPr>
+        <w:jc w:val="center"/>
+        <w:rPr>
+          <w:lang w:val="en-US"/>
+        </w:rPr>
+      </w:pPr>
+      <w:r>
+        <w:rPr>
+          <w:b/>
+          <w:sz w:val="36"/>
+          <w:szCs w:val="36"/>
+          <w:lang w:val="en-US"/>
+        </w:rPr>
+        <w:t>Conclusion</w:t>
+      </w:r>
+    </w:p>
+    <w:p>
+      <w:pPr>
+        <w:rPr>
+          <w:b/>
+          <w:lang w:val="en-US"/>
+        </w:rPr>
+      </w:pPr>
+      <w:r>
+        <w:rPr>
+          <w:b/>
+          <w:lang w:val="en-US"/>
+        </w:rPr>
+        <w:t>Free-Form Visualization</w:t>
+      </w:r>
+    </w:p>
+    <w:p>
+      <w:pPr>
+        <w:pStyle w:val="KeinLeerraum"/>
+        <w:rPr>
+          <w:lang w:val="en-US"/>
+        </w:rPr>
+      </w:pPr>
       <w:proofErr w:type="spellStart"/>
       <w:r>
         <w:rPr>
           <w:lang w:val="en-US"/>
         </w:rPr>
-        <w:t>Numpy</w:t>
+        <w:t>Sdssd</w:t>
       </w:r>
       <w:proofErr w:type="spellEnd"/>
-      <w:r>
-        <w:rPr>
-          <w:lang w:val="en-US"/>
-        </w:rPr>
-        <w:t xml:space="preserve">, </w:t>
+    </w:p>
+    <w:p>
+      <w:pPr>
+        <w:pStyle w:val="KeinLeerraum"/>
+        <w:rPr>
+          <w:lang w:val="en-US"/>
+        </w:rPr>
+      </w:pPr>
+    </w:p>
+    <w:p>
+      <w:pPr>
+        <w:pStyle w:val="KeinLeerraum"/>
+        <w:rPr>
+          <w:lang w:val="en-US"/>
+        </w:rPr>
+      </w:pPr>
+    </w:p>
+    <w:p>
+      <w:pPr>
+        <w:jc w:val="center"/>
+        <w:rPr>
+          <w:rFonts w:cstheme="minorHAnsi"/>
+          <w:b/>
+          <w:sz w:val="36"/>
+          <w:szCs w:val="36"/>
+          <w:lang w:val="en-US"/>
+        </w:rPr>
+      </w:pPr>
+      <w:r>
+        <w:rPr>
+          <w:rFonts w:cstheme="minorHAnsi"/>
+          <w:b/>
+          <w:sz w:val="36"/>
+          <w:szCs w:val="36"/>
+          <w:lang w:val="en-US"/>
+        </w:rPr>
+        <w:t>Reflection</w:t>
+      </w:r>
+    </w:p>
+    <w:p>
+      <w:pPr>
+        <w:autoSpaceDE w:val="0"/>
+        <w:autoSpaceDN w:val="0"/>
+        <w:adjustRightInd w:val="0"/>
+        <w:spacing w:after="0" w:line="240" w:lineRule="auto"/>
+        <w:rPr>
+          <w:rFonts w:cstheme="minorHAnsi"/>
+          <w:lang w:val="en-US"/>
+        </w:rPr>
+      </w:pPr>
+      <w:r>
+        <w:rPr>
+          <w:rFonts w:cstheme="minorHAnsi"/>
+          <w:lang w:val="en-US"/>
+        </w:rPr>
+        <w:t>The process used for this project can be summarized using the following steps:</w:t>
+      </w:r>
+    </w:p>
+    <w:p>
+      <w:pPr>
+        <w:pStyle w:val="Listenabsatz"/>
+        <w:numPr>
+          <w:ilvl w:val="0"/>
+          <w:numId w:val="35"/>
+        </w:numPr>
+        <w:autoSpaceDE w:val="0"/>
+        <w:autoSpaceDN w:val="0"/>
+        <w:adjustRightInd w:val="0"/>
+        <w:spacing w:after="0" w:line="240" w:lineRule="auto"/>
+        <w:rPr>
+          <w:rFonts w:cstheme="minorHAnsi"/>
+          <w:lang w:val="en-US"/>
+        </w:rPr>
+      </w:pPr>
+      <w:r>
+        <w:rPr>
+          <w:rFonts w:cstheme="minorHAnsi"/>
+          <w:lang w:val="en-US"/>
+        </w:rPr>
+        <w:t>An initial problem and relevant, public datasets were found</w:t>
+      </w:r>
+    </w:p>
+    <w:p>
+      <w:pPr>
+        <w:pStyle w:val="Listenabsatz"/>
+        <w:numPr>
+          <w:ilvl w:val="0"/>
+          <w:numId w:val="35"/>
+        </w:numPr>
+        <w:autoSpaceDE w:val="0"/>
+        <w:autoSpaceDN w:val="0"/>
+        <w:adjustRightInd w:val="0"/>
+        <w:spacing w:after="0" w:line="240" w:lineRule="auto"/>
+        <w:rPr>
+          <w:rFonts w:cstheme="minorHAnsi"/>
+          <w:lang w:val="en-US"/>
+        </w:rPr>
+      </w:pPr>
+      <w:r>
+        <w:rPr>
+          <w:rFonts w:cstheme="minorHAnsi"/>
+          <w:lang w:val="en-US"/>
+        </w:rPr>
+        <w:t>The data was downloaded and preprocessed (segmented)</w:t>
+      </w:r>
+    </w:p>
+    <w:p>
+      <w:pPr>
+        <w:pStyle w:val="Listenabsatz"/>
+        <w:numPr>
+          <w:ilvl w:val="0"/>
+          <w:numId w:val="35"/>
+        </w:numPr>
+        <w:autoSpaceDE w:val="0"/>
+        <w:autoSpaceDN w:val="0"/>
+        <w:adjustRightInd w:val="0"/>
+        <w:spacing w:after="0" w:line="240" w:lineRule="auto"/>
+        <w:rPr>
+          <w:rFonts w:cstheme="minorHAnsi"/>
+          <w:lang w:val="en-US"/>
+        </w:rPr>
+      </w:pPr>
+      <w:r>
+        <w:rPr>
+          <w:rFonts w:cstheme="minorHAnsi"/>
+          <w:lang w:val="en-US"/>
+        </w:rPr>
+        <w:t>A benchmark was created for the classifier</w:t>
+      </w:r>
+    </w:p>
+    <w:p>
+      <w:pPr>
+        <w:pStyle w:val="Listenabsatz"/>
+        <w:numPr>
+          <w:ilvl w:val="0"/>
+          <w:numId w:val="34"/>
+        </w:numPr>
+        <w:autoSpaceDE w:val="0"/>
+        <w:autoSpaceDN w:val="0"/>
+        <w:adjustRightInd w:val="0"/>
+        <w:spacing w:after="0" w:line="240" w:lineRule="auto"/>
+        <w:rPr>
+          <w:rFonts w:cstheme="minorHAnsi"/>
+          <w:lang w:val="en-US"/>
+        </w:rPr>
+      </w:pPr>
+      <w:r>
+        <w:rPr>
+          <w:rFonts w:cstheme="minorHAnsi"/>
+          <w:lang w:val="en-US"/>
+        </w:rPr>
+        <w:t>The classifier was trained using the data (multiple times, until a good set of parameters were</w:t>
+      </w:r>
+      <w:r>
+        <w:rPr>
+          <w:rFonts w:cstheme="minorHAnsi"/>
+          <w:lang w:val="en-US"/>
+        </w:rPr>
+        <w:t xml:space="preserve"> </w:t>
+      </w:r>
+      <w:r>
+        <w:rPr>
+          <w:rFonts w:cstheme="minorHAnsi"/>
+          <w:lang w:val="en-US"/>
+        </w:rPr>
+        <w:t>found)</w:t>
+      </w:r>
+    </w:p>
+    <w:p>
+      <w:pPr>
+        <w:pStyle w:val="Listenabsatz"/>
+        <w:numPr>
+          <w:ilvl w:val="0"/>
+          <w:numId w:val="34"/>
+        </w:numPr>
+        <w:autoSpaceDE w:val="0"/>
+        <w:autoSpaceDN w:val="0"/>
+        <w:adjustRightInd w:val="0"/>
+        <w:spacing w:after="0" w:line="240" w:lineRule="auto"/>
+        <w:rPr>
+          <w:rFonts w:cstheme="minorHAnsi"/>
+          <w:lang w:val="en-US"/>
+        </w:rPr>
+      </w:pPr>
+      <w:r>
+        <w:rPr>
+          <w:rFonts w:cstheme="minorHAnsi"/>
+          <w:lang w:val="en-US"/>
+        </w:rPr>
+        <w:t>The TensorFlow Android demo was adapted to run the classifier</w:t>
+      </w:r>
+    </w:p>
+    <w:p>
+      <w:pPr>
+        <w:pStyle w:val="Listenabsatz"/>
+        <w:numPr>
+          <w:ilvl w:val="0"/>
+          <w:numId w:val="34"/>
+        </w:numPr>
+        <w:autoSpaceDE w:val="0"/>
+        <w:autoSpaceDN w:val="0"/>
+        <w:adjustRightInd w:val="0"/>
+        <w:spacing w:after="0" w:line="240" w:lineRule="auto"/>
+        <w:rPr>
+          <w:rFonts w:cstheme="minorHAnsi"/>
+          <w:lang w:val="en-US"/>
+        </w:rPr>
+      </w:pPr>
+      <w:r>
+        <w:rPr>
+          <w:rFonts w:cstheme="minorHAnsi"/>
+          <w:lang w:val="en-US"/>
+        </w:rPr>
+        <w:t>The application was extended so that it can extract text from images using the Google Cloud</w:t>
+      </w:r>
+      <w:r>
+        <w:rPr>
+          <w:rFonts w:cstheme="minorHAnsi"/>
+          <w:lang w:val="en-US"/>
+        </w:rPr>
+        <w:t xml:space="preserve"> </w:t>
+      </w:r>
+      <w:r>
+        <w:rPr>
+          <w:rFonts w:cstheme="minorHAnsi"/>
+          <w:lang w:val="en-US"/>
+        </w:rPr>
+        <w:t>Vision API</w:t>
+      </w:r>
+    </w:p>
+    <w:p>
+      <w:pPr>
+        <w:pStyle w:val="Listenabsatz"/>
+        <w:numPr>
+          <w:ilvl w:val="0"/>
+          <w:numId w:val="35"/>
+        </w:numPr>
+        <w:autoSpaceDE w:val="0"/>
+        <w:autoSpaceDN w:val="0"/>
+        <w:adjustRightInd w:val="0"/>
+        <w:spacing w:after="0" w:line="240" w:lineRule="auto"/>
+        <w:rPr>
+          <w:rFonts w:cstheme="minorHAnsi"/>
+          <w:lang w:val="en-US"/>
+        </w:rPr>
+      </w:pPr>
+      <w:r>
+        <w:rPr>
+          <w:rFonts w:cstheme="minorHAnsi"/>
+          <w:lang w:val="en-US"/>
+        </w:rPr>
+        <w:t>Feeding the extracted text to the TTS system was implemented</w:t>
+      </w:r>
+      <w:r>
+        <w:rPr>
+          <w:rFonts w:cstheme="minorHAnsi"/>
+          <w:lang w:val="en-US"/>
+        </w:rPr>
+        <w:t xml:space="preserve"> </w:t>
+      </w:r>
+    </w:p>
+    <w:p>
+      <w:pPr>
+        <w:pStyle w:val="Listenabsatz"/>
+        <w:autoSpaceDE w:val="0"/>
+        <w:autoSpaceDN w:val="0"/>
+        <w:adjustRightInd w:val="0"/>
+        <w:spacing w:after="0" w:line="240" w:lineRule="auto"/>
+        <w:rPr>
+          <w:rFonts w:cstheme="minorHAnsi"/>
+          <w:lang w:val="en-US"/>
+        </w:rPr>
+      </w:pPr>
+    </w:p>
+    <w:p>
+      <w:pPr>
+        <w:autoSpaceDE w:val="0"/>
+        <w:autoSpaceDN w:val="0"/>
+        <w:adjustRightInd w:val="0"/>
+        <w:spacing w:after="0" w:line="240" w:lineRule="auto"/>
+        <w:rPr>
+          <w:rFonts w:cstheme="minorHAnsi"/>
+          <w:lang w:val="en-US"/>
+        </w:rPr>
+      </w:pPr>
+      <w:r>
+        <w:rPr>
+          <w:rFonts w:cstheme="minorHAnsi"/>
+          <w:lang w:val="en-US"/>
+        </w:rPr>
+        <w:t>I found steps 4 and 5 the most difficult, as I had to familiarize myself with the files of the TensorFlow</w:t>
+      </w:r>
+    </w:p>
+    <w:p>
+      <w:pPr>
+        <w:autoSpaceDE w:val="0"/>
+        <w:autoSpaceDN w:val="0"/>
+        <w:adjustRightInd w:val="0"/>
+        <w:spacing w:after="0" w:line="240" w:lineRule="auto"/>
+        <w:rPr>
+          <w:rFonts w:cstheme="minorHAnsi"/>
+          <w:lang w:val="en-US"/>
+        </w:rPr>
+      </w:pPr>
+      <w:r>
+        <w:rPr>
+          <w:rFonts w:cstheme="minorHAnsi"/>
+          <w:lang w:val="en-US"/>
+        </w:rPr>
+        <w:t xml:space="preserve">Android demo, which uses </w:t>
       </w:r>
       <w:proofErr w:type="spellStart"/>
       <w:r>
         <w:rPr>
-          <w:lang w:val="en-US"/>
-        </w:rPr>
-        <w:t>Jupyter</w:t>
+          <w:rFonts w:cstheme="minorHAnsi"/>
+          <w:lang w:val="en-US"/>
+        </w:rPr>
+        <w:t>Bazel</w:t>
       </w:r>
       <w:proofErr w:type="spellEnd"/>
       <w:r>
         <w:rPr>
-          <w:lang w:val="en-US"/>
-        </w:rPr>
-        <w:t xml:space="preserve">-Notebook, Pandas, </w:t>
+          <w:rFonts w:cstheme="minorHAnsi"/>
+          <w:lang w:val="en-US"/>
+        </w:rPr>
+        <w:t xml:space="preserve"> and the Android NDK, both of which were technologies that I was</w:t>
+      </w:r>
+    </w:p>
+    <w:p>
+      <w:pPr>
+        <w:autoSpaceDE w:val="0"/>
+        <w:autoSpaceDN w:val="0"/>
+        <w:adjustRightInd w:val="0"/>
+        <w:spacing w:after="0" w:line="240" w:lineRule="auto"/>
+        <w:rPr>
+          <w:rFonts w:cstheme="minorHAnsi"/>
+          <w:lang w:val="en-US"/>
+        </w:rPr>
+      </w:pPr>
+      <w:r>
+        <w:rPr>
+          <w:rFonts w:cstheme="minorHAnsi"/>
+          <w:lang w:val="en-US"/>
+        </w:rPr>
+        <w:t>not familiar with before the project.</w:t>
+      </w:r>
+    </w:p>
+    <w:p>
+      <w:pPr>
+        <w:autoSpaceDE w:val="0"/>
+        <w:autoSpaceDN w:val="0"/>
+        <w:adjustRightInd w:val="0"/>
+        <w:spacing w:after="0" w:line="240" w:lineRule="auto"/>
+        <w:rPr>
+          <w:rFonts w:cstheme="minorHAnsi"/>
+          <w:lang w:val="en-US"/>
+        </w:rPr>
+      </w:pPr>
+      <w:r>
+        <w:rPr>
+          <w:rFonts w:cstheme="minorHAnsi"/>
+          <w:lang w:val="en-US"/>
+        </w:rPr>
+        <w:t>As for the most interesting aspects of the project, I’m very glad that I found the COCO and</w:t>
+      </w:r>
+    </w:p>
+    <w:p>
+      <w:pPr>
+        <w:autoSpaceDE w:val="0"/>
+        <w:autoSpaceDN w:val="0"/>
+        <w:adjustRightInd w:val="0"/>
+        <w:spacing w:after="0" w:line="240" w:lineRule="auto"/>
+        <w:rPr>
+          <w:rFonts w:cstheme="minorHAnsi"/>
+          <w:lang w:val="en-US"/>
+        </w:rPr>
+      </w:pPr>
+      <w:r>
+        <w:rPr>
+          <w:rFonts w:cstheme="minorHAnsi"/>
+          <w:lang w:val="en-US"/>
+        </w:rPr>
+        <w:t>COCO-Text datasets, as I’m sure they’ll be useful for later projects/experiments. I’m also happy about</w:t>
+      </w:r>
+    </w:p>
+    <w:p>
+      <w:pPr>
+        <w:autoSpaceDE w:val="0"/>
+        <w:autoSpaceDN w:val="0"/>
+        <w:adjustRightInd w:val="0"/>
+        <w:spacing w:after="0" w:line="240" w:lineRule="auto"/>
+        <w:rPr>
+          <w:rFonts w:cstheme="minorHAnsi"/>
+          <w:lang w:val="en-US"/>
+        </w:rPr>
+      </w:pPr>
+      <w:r>
+        <w:rPr>
+          <w:rFonts w:cstheme="minorHAnsi"/>
+          <w:lang w:val="en-US"/>
+        </w:rPr>
+        <w:t>getting to use TensorFlow, as I believe it will be the deep learning library in the future.</w:t>
+      </w:r>
+    </w:p>
+    <w:p>
+      <w:pPr>
+        <w:autoSpaceDE w:val="0"/>
+        <w:autoSpaceDN w:val="0"/>
+        <w:adjustRightInd w:val="0"/>
+        <w:spacing w:after="0" w:line="240" w:lineRule="auto"/>
+        <w:rPr>
+          <w:lang w:val="en-US"/>
+        </w:rPr>
+      </w:pPr>
+    </w:p>
+    <w:p>
+      <w:pPr>
+        <w:jc w:val="center"/>
+        <w:rPr>
+          <w:rFonts w:cstheme="minorHAnsi"/>
+          <w:b/>
+          <w:sz w:val="36"/>
+          <w:szCs w:val="36"/>
+          <w:lang w:val="en-US"/>
+        </w:rPr>
+      </w:pPr>
+      <w:r>
+        <w:rPr>
+          <w:rFonts w:cstheme="minorHAnsi"/>
+          <w:b/>
+          <w:sz w:val="36"/>
+          <w:szCs w:val="36"/>
+          <w:lang w:val="en-US"/>
+        </w:rPr>
+        <w:t>Improvement</w:t>
+      </w:r>
+    </w:p>
+    <w:p>
+      <w:pPr>
+        <w:autoSpaceDE w:val="0"/>
+        <w:autoSpaceDN w:val="0"/>
+        <w:adjustRightInd w:val="0"/>
+        <w:spacing w:after="0" w:line="240" w:lineRule="auto"/>
+        <w:rPr>
+          <w:lang w:val="en-US"/>
+        </w:rPr>
+      </w:pPr>
+      <w:r>
+        <w:rPr>
+          <w:lang w:val="en-US"/>
+        </w:rPr>
+        <w:t>To achieve the optimal user experience, using more capable hardware9 and moving the text extraction</w:t>
+      </w:r>
+      <w:r>
+        <w:rPr>
+          <w:lang w:val="en-US"/>
+        </w:rPr>
+        <w:t xml:space="preserve"> </w:t>
+      </w:r>
+      <w:r>
+        <w:rPr>
+          <w:lang w:val="en-US"/>
+        </w:rPr>
+        <w:t>process from the cloud to the device would be essential. This would reduce the processing time and</w:t>
+      </w:r>
+      <w:r>
+        <w:rPr>
+          <w:lang w:val="en-US"/>
+        </w:rPr>
+        <w:t xml:space="preserve"> </w:t>
+      </w:r>
+      <w:r>
+        <w:rPr>
+          <w:lang w:val="en-US"/>
+        </w:rPr>
+        <w:t>give access to the outputs of all of the modules of the text extraction pipeline, which would, in turn,</w:t>
+      </w:r>
+      <w:r>
+        <w:rPr>
+          <w:lang w:val="en-US"/>
+        </w:rPr>
+        <w:t xml:space="preserve"> </w:t>
+      </w:r>
+      <w:r>
+        <w:rPr>
+          <w:lang w:val="en-US"/>
+        </w:rPr>
+        <w:t>enable the following features:</w:t>
+      </w:r>
+    </w:p>
+    <w:p>
+      <w:pPr>
+        <w:pStyle w:val="Listenabsatz"/>
+        <w:numPr>
+          <w:ilvl w:val="0"/>
+          <w:numId w:val="36"/>
+        </w:numPr>
+        <w:autoSpaceDE w:val="0"/>
+        <w:autoSpaceDN w:val="0"/>
+        <w:adjustRightInd w:val="0"/>
+        <w:spacing w:after="0" w:line="240" w:lineRule="auto"/>
+        <w:rPr>
+          <w:lang w:val="en-US"/>
+        </w:rPr>
+      </w:pPr>
+      <w:r>
+        <w:rPr>
+          <w:lang w:val="en-US"/>
+        </w:rPr>
+        <w:t>User-guided reading (e.g. read big text first, or read the text the user is pointing at)</w:t>
+      </w:r>
+    </w:p>
+    <w:p>
+      <w:pPr>
+        <w:pStyle w:val="Listenabsatz"/>
+        <w:numPr>
+          <w:ilvl w:val="0"/>
+          <w:numId w:val="36"/>
+        </w:numPr>
+        <w:autoSpaceDE w:val="0"/>
+        <w:autoSpaceDN w:val="0"/>
+        <w:adjustRightInd w:val="0"/>
+        <w:spacing w:after="0" w:line="240" w:lineRule="auto"/>
+        <w:rPr>
+          <w:lang w:val="en-US"/>
+        </w:rPr>
+      </w:pPr>
+      <w:r>
+        <w:rPr>
+          <w:lang w:val="en-US"/>
+        </w:rPr>
+        <w:lastRenderedPageBreak/>
+        <w:t>Better support for languages other than English</w:t>
+      </w:r>
+    </w:p>
+    <w:p>
+      <w:pPr>
+        <w:pStyle w:val="Listenabsatz"/>
+        <w:numPr>
+          <w:ilvl w:val="0"/>
+          <w:numId w:val="36"/>
+        </w:numPr>
+        <w:autoSpaceDE w:val="0"/>
+        <w:autoSpaceDN w:val="0"/>
+        <w:adjustRightInd w:val="0"/>
+        <w:spacing w:after="0" w:line="240" w:lineRule="auto"/>
+        <w:rPr>
+          <w:lang w:val="en-US"/>
+        </w:rPr>
+      </w:pPr>
+      <w:r>
+        <w:rPr>
+          <w:lang w:val="en-US"/>
+        </w:rPr>
+        <w:t>Output filtering (e.g. ignore text smaller than some adjustable threshold)</w:t>
+      </w:r>
+    </w:p>
+    <w:p>
+      <w:pPr>
+        <w:pStyle w:val="Listenabsatz"/>
+        <w:numPr>
+          <w:ilvl w:val="0"/>
+          <w:numId w:val="36"/>
+        </w:numPr>
+        <w:autoSpaceDE w:val="0"/>
+        <w:autoSpaceDN w:val="0"/>
+        <w:adjustRightInd w:val="0"/>
+        <w:spacing w:after="0" w:line="240" w:lineRule="auto"/>
+        <w:rPr>
+          <w:lang w:val="en-US"/>
+        </w:rPr>
+      </w:pPr>
+      <w:r>
+        <w:rPr>
+          <w:lang w:val="en-US"/>
+        </w:rPr>
+        <w:t>Passive text detection (auditory cue on text detection, perhaps with additional information</w:t>
+      </w:r>
+      <w:r>
+        <w:rPr>
+          <w:lang w:val="en-US"/>
+        </w:rPr>
+        <w:t xml:space="preserve"> </w:t>
+      </w:r>
+      <w:r>
+        <w:rPr>
+          <w:lang w:val="en-US"/>
+        </w:rPr>
+        <w:t>encoded in the tone and volume)</w:t>
+      </w:r>
+    </w:p>
+    <w:p>
+      <w:pPr>
+        <w:autoSpaceDE w:val="0"/>
+        <w:autoSpaceDN w:val="0"/>
+        <w:adjustRightInd w:val="0"/>
+        <w:spacing w:after="0" w:line="240" w:lineRule="auto"/>
+        <w:rPr>
+          <w:lang w:val="en-US"/>
+        </w:rPr>
+      </w:pPr>
+    </w:p>
+    <w:p>
+      <w:pPr>
+        <w:autoSpaceDE w:val="0"/>
+        <w:autoSpaceDN w:val="0"/>
+        <w:adjustRightInd w:val="0"/>
+        <w:spacing w:after="0" w:line="240" w:lineRule="auto"/>
+        <w:rPr>
+          <w:lang w:val="en-US"/>
+        </w:rPr>
+      </w:pPr>
+      <w:r>
+        <w:rPr>
+          <w:lang w:val="en-US"/>
+        </w:rPr>
+        <w:t xml:space="preserve">The user experience could also be improved significantly by using </w:t>
       </w:r>
       <w:proofErr w:type="spellStart"/>
       <w:r>
         <w:rPr>
           <w:lang w:val="en-US"/>
         </w:rPr>
-        <w:t>Scikit</w:t>
+        <w:t>MXNet</w:t>
       </w:r>
       <w:proofErr w:type="spellEnd"/>
       <w:r>
         <w:rPr>
           <w:lang w:val="en-US"/>
         </w:rPr>
-        <w:t xml:space="preserve">-Learn, </w:t>
-      </w:r>
-      <w:proofErr w:type="spellStart"/>
-      <w:r>
-        <w:rPr>
-          <w:lang w:val="en-US"/>
-        </w:rPr>
-        <w:t>Scikit</w:t>
-      </w:r>
-      <w:proofErr w:type="spellEnd"/>
-      <w:r>
-        <w:rPr>
-          <w:lang w:val="en-US"/>
-        </w:rPr>
-        <w:t>-Image, Pillow, Matplotlib,</w:t>
+        <w:t>, which is a deep learning</w:t>
+      </w:r>
+    </w:p>
+    <w:p>
+      <w:pPr>
+        <w:autoSpaceDE w:val="0"/>
+        <w:autoSpaceDN w:val="0"/>
+        <w:adjustRightInd w:val="0"/>
+        <w:spacing w:after="0" w:line="240" w:lineRule="auto"/>
+        <w:rPr>
+          <w:lang w:val="en-US"/>
+        </w:rPr>
+      </w:pPr>
+      <w:r>
+        <w:rPr>
+          <w:lang w:val="en-US"/>
+        </w:rPr>
+        <w:t>library that is better optimized for mobile devices than TensorFlow. The speedup wouldn’t be enough</w:t>
       </w:r>
       <w:r>
         <w:rPr>
@@ -12081,35 +13938,7 @@
         <w:rPr>
           <w:lang w:val="en-US"/>
         </w:rPr>
-        <w:t>TensorFlow/</w:t>
-      </w:r>
-      <w:proofErr w:type="spellStart"/>
-      <w:r>
-        <w:rPr>
-          <w:lang w:val="en-US"/>
-        </w:rPr>
-        <w:t>Keras</w:t>
-      </w:r>
-      <w:proofErr w:type="spellEnd"/>
-      <w:r>
-        <w:rPr>
-          <w:lang w:val="en-US"/>
-        </w:rPr>
-        <w:t xml:space="preserve">, TensorFlow Object Detection API, </w:t>
-      </w:r>
-      <w:proofErr w:type="spellStart"/>
-      <w:r>
-        <w:rPr>
-          <w:lang w:val="en-US"/>
-        </w:rPr>
-        <w:t>OpenVC</w:t>
-      </w:r>
-      <w:proofErr w:type="spellEnd"/>
-      <w:r>
-        <w:rPr>
-          <w:lang w:val="en-US"/>
-        </w:rPr>
-        <w:t>, Android-Studio, Kotlin...</w:t>
+        <w:t>for running text extraction on the device, but it would reduce the classification delay significantly.</w:t>
       </w:r>
     </w:p>
     <w:sectPr>
@@ -12261,6 +14090,119 @@
     </w:lvl>
   </w:abstractNum>
   <w:abstractNum w:abstractNumId="1" w15:restartNumberingAfterBreak="0">
+    <w:nsid w:val="0F1C67AA"/>
+    <w:multiLevelType w:val="hybridMultilevel"/>
+    <w:tmpl w:val="77266038"/>
+    <w:lvl w:ilvl="0" w:tplc="04070001">
+      <w:start w:val="1"/>
+      <w:numFmt w:val="bullet"/>
+      <w:lvlText w:val=""/>
+      <w:lvlJc w:val="left"/>
+      <w:pPr>
+        <w:ind w:left="720" w:hanging="360"/>
+      </w:pPr>
+      <w:rPr>
+        <w:rFonts w:ascii="Symbol" w:hAnsi="Symbol" w:hint="default"/>
+      </w:rPr>
+    </w:lvl>
+    <w:lvl w:ilvl="1" w:tplc="04070003" w:tentative="1">
+      <w:start w:val="1"/>
+      <w:numFmt w:val="bullet"/>
+      <w:lvlText w:val="o"/>
+      <w:lvlJc w:val="left"/>
+      <w:pPr>
+        <w:ind w:left="1440" w:hanging="360"/>
+      </w:pPr>
+      <w:rPr>
+        <w:rFonts w:ascii="Courier New" w:hAnsi="Courier New" w:cs="Courier New" w:hint="default"/>
+      </w:rPr>
+    </w:lvl>
+    <w:lvl w:ilvl="2" w:tplc="04070005" w:tentative="1">
+      <w:start w:val="1"/>
+      <w:numFmt w:val="bullet"/>
+      <w:lvlText w:val=""/>
+      <w:lvlJc w:val="left"/>
+      <w:pPr>
+        <w:ind w:left="2160" w:hanging="360"/>
+      </w:pPr>
+      <w:rPr>
+        <w:rFonts w:ascii="Wingdings" w:hAnsi="Wingdings" w:hint="default"/>
+      </w:rPr>
+    </w:lvl>
+    <w:lvl w:ilvl="3" w:tplc="04070001" w:tentative="1">
+      <w:start w:val="1"/>
+      <w:numFmt w:val="bullet"/>
+      <w:lvlText w:val=""/>
+      <w:lvlJc w:val="left"/>
+      <w:pPr>
+        <w:ind w:left="2880" w:hanging="360"/>
+      </w:pPr>
+      <w:rPr>
+        <w:rFonts w:ascii="Symbol" w:hAnsi="Symbol" w:hint="default"/>
+      </w:rPr>
+    </w:lvl>
+    <w:lvl w:ilvl="4" w:tplc="04070003" w:tentative="1">
+      <w:start w:val="1"/>
+      <w:numFmt w:val="bullet"/>
+      <w:lvlText w:val="o"/>
+      <w:lvlJc w:val="left"/>
+      <w:pPr>
+        <w:ind w:left="3600" w:hanging="360"/>
+      </w:pPr>
+      <w:rPr>
+        <w:rFonts w:ascii="Courier New" w:hAnsi="Courier New" w:cs="Courier New" w:hint="default"/>
+      </w:rPr>
+    </w:lvl>
+    <w:lvl w:ilvl="5" w:tplc="04070005" w:tentative="1">
+      <w:start w:val="1"/>
+      <w:numFmt w:val="bullet"/>
+      <w:lvlText w:val=""/>
+      <w:lvlJc w:val="left"/>
+      <w:pPr>
+        <w:ind w:left="4320" w:hanging="360"/>
+      </w:pPr>
+      <w:rPr>
+        <w:rFonts w:ascii="Wingdings" w:hAnsi="Wingdings" w:hint="default"/>
+      </w:rPr>
+    </w:lvl>
+    <w:lvl w:ilvl="6" w:tplc="04070001" w:tentative="1">
+      <w:start w:val="1"/>
+      <w:numFmt w:val="bullet"/>
+      <w:lvlText w:val=""/>
+      <w:lvlJc w:val="left"/>
+      <w:pPr>
+        <w:ind w:left="5040" w:hanging="360"/>
+      </w:pPr>
+      <w:rPr>
+        <w:rFonts w:ascii="Symbol" w:hAnsi="Symbol" w:hint="default"/>
+      </w:rPr>
+    </w:lvl>
+    <w:lvl w:ilvl="7" w:tplc="04070003" w:tentative="1">
+      <w:start w:val="1"/>
+      <w:numFmt w:val="bullet"/>
+      <w:lvlText w:val="o"/>
+      <w:lvlJc w:val="left"/>
+      <w:pPr>
+        <w:ind w:left="5760" w:hanging="360"/>
+      </w:pPr>
+      <w:rPr>
+        <w:rFonts w:ascii="Courier New" w:hAnsi="Courier New" w:cs="Courier New" w:hint="default"/>
+      </w:rPr>
+    </w:lvl>
+    <w:lvl w:ilvl="8" w:tplc="04070005" w:tentative="1">
+      <w:start w:val="1"/>
+      <w:numFmt w:val="bullet"/>
+      <w:lvlText w:val=""/>
+      <w:lvlJc w:val="left"/>
+      <w:pPr>
+        <w:ind w:left="6480" w:hanging="360"/>
+      </w:pPr>
+      <w:rPr>
+        <w:rFonts w:ascii="Wingdings" w:hAnsi="Wingdings" w:hint="default"/>
+      </w:rPr>
+    </w:lvl>
+  </w:abstractNum>
+  <w:abstractNum w:abstractNumId="2" w15:restartNumberingAfterBreak="0">
     <w:nsid w:val="12A911E6"/>
     <w:multiLevelType w:val="hybridMultilevel"/>
     <w:tmpl w:val="CAD61EB0"/>
@@ -12349,7 +14291,7 @@
       </w:pPr>
     </w:lvl>
   </w:abstractNum>
-  <w:abstractNum w:abstractNumId="2" w15:restartNumberingAfterBreak="0">
+  <w:abstractNum w:abstractNumId="3" w15:restartNumberingAfterBreak="0">
     <w:nsid w:val="197A0CE6"/>
     <w:multiLevelType w:val="hybridMultilevel"/>
     <w:tmpl w:val="CEE0013A"/>
@@ -12438,7 +14380,233 @@
       </w:pPr>
     </w:lvl>
   </w:abstractNum>
-  <w:abstractNum w:abstractNumId="3" w15:restartNumberingAfterBreak="0">
+  <w:abstractNum w:abstractNumId="4" w15:restartNumberingAfterBreak="0">
+    <w:nsid w:val="1AD91B48"/>
+    <w:multiLevelType w:val="hybridMultilevel"/>
+    <w:tmpl w:val="8C5E5CBE"/>
+    <w:lvl w:ilvl="0" w:tplc="04070001">
+      <w:start w:val="1"/>
+      <w:numFmt w:val="bullet"/>
+      <w:lvlText w:val=""/>
+      <w:lvlJc w:val="left"/>
+      <w:pPr>
+        <w:ind w:left="720" w:hanging="360"/>
+      </w:pPr>
+      <w:rPr>
+        <w:rFonts w:ascii="Symbol" w:hAnsi="Symbol" w:hint="default"/>
+      </w:rPr>
+    </w:lvl>
+    <w:lvl w:ilvl="1" w:tplc="04070003" w:tentative="1">
+      <w:start w:val="1"/>
+      <w:numFmt w:val="bullet"/>
+      <w:lvlText w:val="o"/>
+      <w:lvlJc w:val="left"/>
+      <w:pPr>
+        <w:ind w:left="1440" w:hanging="360"/>
+      </w:pPr>
+      <w:rPr>
+        <w:rFonts w:ascii="Courier New" w:hAnsi="Courier New" w:cs="Courier New" w:hint="default"/>
+      </w:rPr>
+    </w:lvl>
+    <w:lvl w:ilvl="2" w:tplc="04070005" w:tentative="1">
+      <w:start w:val="1"/>
+      <w:numFmt w:val="bullet"/>
+      <w:lvlText w:val=""/>
+      <w:lvlJc w:val="left"/>
+      <w:pPr>
+        <w:ind w:left="2160" w:hanging="360"/>
+      </w:pPr>
+      <w:rPr>
+        <w:rFonts w:ascii="Wingdings" w:hAnsi="Wingdings" w:hint="default"/>
+      </w:rPr>
+    </w:lvl>
+    <w:lvl w:ilvl="3" w:tplc="04070001" w:tentative="1">
+      <w:start w:val="1"/>
+      <w:numFmt w:val="bullet"/>
+      <w:lvlText w:val=""/>
+      <w:lvlJc w:val="left"/>
+      <w:pPr>
+        <w:ind w:left="2880" w:hanging="360"/>
+      </w:pPr>
+      <w:rPr>
+        <w:rFonts w:ascii="Symbol" w:hAnsi="Symbol" w:hint="default"/>
+      </w:rPr>
+    </w:lvl>
+    <w:lvl w:ilvl="4" w:tplc="04070003" w:tentative="1">
+      <w:start w:val="1"/>
+      <w:numFmt w:val="bullet"/>
+      <w:lvlText w:val="o"/>
+      <w:lvlJc w:val="left"/>
+      <w:pPr>
+        <w:ind w:left="3600" w:hanging="360"/>
+      </w:pPr>
+      <w:rPr>
+        <w:rFonts w:ascii="Courier New" w:hAnsi="Courier New" w:cs="Courier New" w:hint="default"/>
+      </w:rPr>
+    </w:lvl>
+    <w:lvl w:ilvl="5" w:tplc="04070005" w:tentative="1">
+      <w:start w:val="1"/>
+      <w:numFmt w:val="bullet"/>
+      <w:lvlText w:val=""/>
+      <w:lvlJc w:val="left"/>
+      <w:pPr>
+        <w:ind w:left="4320" w:hanging="360"/>
+      </w:pPr>
+      <w:rPr>
+        <w:rFonts w:ascii="Wingdings" w:hAnsi="Wingdings" w:hint="default"/>
+      </w:rPr>
+    </w:lvl>
+    <w:lvl w:ilvl="6" w:tplc="04070001" w:tentative="1">
+      <w:start w:val="1"/>
+      <w:numFmt w:val="bullet"/>
+      <w:lvlText w:val=""/>
+      <w:lvlJc w:val="left"/>
+      <w:pPr>
+        <w:ind w:left="5040" w:hanging="360"/>
+      </w:pPr>
+      <w:rPr>
+        <w:rFonts w:ascii="Symbol" w:hAnsi="Symbol" w:hint="default"/>
+      </w:rPr>
+    </w:lvl>
+    <w:lvl w:ilvl="7" w:tplc="04070003" w:tentative="1">
+      <w:start w:val="1"/>
+      <w:numFmt w:val="bullet"/>
+      <w:lvlText w:val="o"/>
+      <w:lvlJc w:val="left"/>
+      <w:pPr>
+        <w:ind w:left="5760" w:hanging="360"/>
+      </w:pPr>
+      <w:rPr>
+        <w:rFonts w:ascii="Courier New" w:hAnsi="Courier New" w:cs="Courier New" w:hint="default"/>
+      </w:rPr>
+    </w:lvl>
+    <w:lvl w:ilvl="8" w:tplc="04070005" w:tentative="1">
+      <w:start w:val="1"/>
+      <w:numFmt w:val="bullet"/>
+      <w:lvlText w:val=""/>
+      <w:lvlJc w:val="left"/>
+      <w:pPr>
+        <w:ind w:left="6480" w:hanging="360"/>
+      </w:pPr>
+      <w:rPr>
+        <w:rFonts w:ascii="Wingdings" w:hAnsi="Wingdings" w:hint="default"/>
+      </w:rPr>
+    </w:lvl>
+  </w:abstractNum>
+  <w:abstractNum w:abstractNumId="5" w15:restartNumberingAfterBreak="0">
+    <w:nsid w:val="26222DBD"/>
+    <w:multiLevelType w:val="hybridMultilevel"/>
+    <w:tmpl w:val="EF567B4A"/>
+    <w:lvl w:ilvl="0" w:tplc="04070001">
+      <w:start w:val="1"/>
+      <w:numFmt w:val="bullet"/>
+      <w:lvlText w:val=""/>
+      <w:lvlJc w:val="left"/>
+      <w:pPr>
+        <w:ind w:left="720" w:hanging="360"/>
+      </w:pPr>
+      <w:rPr>
+        <w:rFonts w:ascii="Symbol" w:hAnsi="Symbol" w:hint="default"/>
+      </w:rPr>
+    </w:lvl>
+    <w:lvl w:ilvl="1" w:tplc="04070003" w:tentative="1">
+      <w:start w:val="1"/>
+      <w:numFmt w:val="bullet"/>
+      <w:lvlText w:val="o"/>
+      <w:lvlJc w:val="left"/>
+      <w:pPr>
+        <w:ind w:left="1440" w:hanging="360"/>
+      </w:pPr>
+      <w:rPr>
+        <w:rFonts w:ascii="Courier New" w:hAnsi="Courier New" w:cs="Courier New" w:hint="default"/>
+      </w:rPr>
+    </w:lvl>
+    <w:lvl w:ilvl="2" w:tplc="04070005" w:tentative="1">
+      <w:start w:val="1"/>
+      <w:numFmt w:val="bullet"/>
+      <w:lvlText w:val=""/>
+      <w:lvlJc w:val="left"/>
+      <w:pPr>
+        <w:ind w:left="2160" w:hanging="360"/>
+      </w:pPr>
+      <w:rPr>
+        <w:rFonts w:ascii="Wingdings" w:hAnsi="Wingdings" w:hint="default"/>
+      </w:rPr>
+    </w:lvl>
+    <w:lvl w:ilvl="3" w:tplc="04070001" w:tentative="1">
+      <w:start w:val="1"/>
+      <w:numFmt w:val="bullet"/>
+      <w:lvlText w:val=""/>
+      <w:lvlJc w:val="left"/>
+      <w:pPr>
+        <w:ind w:left="2880" w:hanging="360"/>
+      </w:pPr>
+      <w:rPr>
+        <w:rFonts w:ascii="Symbol" w:hAnsi="Symbol" w:hint="default"/>
+      </w:rPr>
+    </w:lvl>
+    <w:lvl w:ilvl="4" w:tplc="04070003" w:tentative="1">
+      <w:start w:val="1"/>
+      <w:numFmt w:val="bullet"/>
+      <w:lvlText w:val="o"/>
+      <w:lvlJc w:val="left"/>
+      <w:pPr>
+        <w:ind w:left="3600" w:hanging="360"/>
+      </w:pPr>
+      <w:rPr>
+        <w:rFonts w:ascii="Courier New" w:hAnsi="Courier New" w:cs="Courier New" w:hint="default"/>
+      </w:rPr>
+    </w:lvl>
+    <w:lvl w:ilvl="5" w:tplc="04070005" w:tentative="1">
+      <w:start w:val="1"/>
+      <w:numFmt w:val="bullet"/>
+      <w:lvlText w:val=""/>
+      <w:lvlJc w:val="left"/>
+      <w:pPr>
+        <w:ind w:left="4320" w:hanging="360"/>
+      </w:pPr>
+      <w:rPr>
+        <w:rFonts w:ascii="Wingdings" w:hAnsi="Wingdings" w:hint="default"/>
+      </w:rPr>
+    </w:lvl>
+    <w:lvl w:ilvl="6" w:tplc="04070001" w:tentative="1">
+      <w:start w:val="1"/>
+      <w:numFmt w:val="bullet"/>
+      <w:lvlText w:val=""/>
+      <w:lvlJc w:val="left"/>
+      <w:pPr>
+        <w:ind w:left="5040" w:hanging="360"/>
+      </w:pPr>
+      <w:rPr>
+        <w:rFonts w:ascii="Symbol" w:hAnsi="Symbol" w:hint="default"/>
+      </w:rPr>
+    </w:lvl>
+    <w:lvl w:ilvl="7" w:tplc="04070003" w:tentative="1">
+      <w:start w:val="1"/>
+      <w:numFmt w:val="bullet"/>
+      <w:lvlText w:val="o"/>
+      <w:lvlJc w:val="left"/>
+      <w:pPr>
+        <w:ind w:left="5760" w:hanging="360"/>
+      </w:pPr>
+      <w:rPr>
+        <w:rFonts w:ascii="Courier New" w:hAnsi="Courier New" w:cs="Courier New" w:hint="default"/>
+      </w:rPr>
+    </w:lvl>
+    <w:lvl w:ilvl="8" w:tplc="04070005" w:tentative="1">
+      <w:start w:val="1"/>
+      <w:numFmt w:val="bullet"/>
+      <w:lvlText w:val=""/>
+      <w:lvlJc w:val="left"/>
+      <w:pPr>
+        <w:ind w:left="6480" w:hanging="360"/>
+      </w:pPr>
+      <w:rPr>
+        <w:rFonts w:ascii="Wingdings" w:hAnsi="Wingdings" w:hint="default"/>
+      </w:rPr>
+    </w:lvl>
+  </w:abstractNum>
+  <w:abstractNum w:abstractNumId="6" w15:restartNumberingAfterBreak="0">
     <w:nsid w:val="28FE5A3E"/>
     <w:multiLevelType w:val="hybridMultilevel"/>
     <w:tmpl w:val="AC2490C0"/>
@@ -12524,7 +14692,7 @@
       </w:pPr>
     </w:lvl>
   </w:abstractNum>
-  <w:abstractNum w:abstractNumId="4" w15:restartNumberingAfterBreak="0">
+  <w:abstractNum w:abstractNumId="7" w15:restartNumberingAfterBreak="0">
     <w:nsid w:val="2E4C493F"/>
     <w:multiLevelType w:val="hybridMultilevel"/>
     <w:tmpl w:val="7F38F856"/>
@@ -12637,7 +14805,7 @@
       </w:rPr>
     </w:lvl>
   </w:abstractNum>
-  <w:abstractNum w:abstractNumId="5" w15:restartNumberingAfterBreak="0">
+  <w:abstractNum w:abstractNumId="8" w15:restartNumberingAfterBreak="0">
     <w:nsid w:val="35216F45"/>
     <w:multiLevelType w:val="hybridMultilevel"/>
     <w:tmpl w:val="0122AD10"/>
@@ -12723,7 +14891,7 @@
       </w:pPr>
     </w:lvl>
   </w:abstractNum>
-  <w:abstractNum w:abstractNumId="6" w15:restartNumberingAfterBreak="0">
+  <w:abstractNum w:abstractNumId="9" w15:restartNumberingAfterBreak="0">
     <w:nsid w:val="37A736CB"/>
     <w:multiLevelType w:val="hybridMultilevel"/>
     <w:tmpl w:val="6F5EE1F0"/>
@@ -12836,7 +15004,7 @@
       </w:rPr>
     </w:lvl>
   </w:abstractNum>
-  <w:abstractNum w:abstractNumId="7" w15:restartNumberingAfterBreak="0">
+  <w:abstractNum w:abstractNumId="10" w15:restartNumberingAfterBreak="0">
     <w:nsid w:val="398D1763"/>
     <w:multiLevelType w:val="hybridMultilevel"/>
     <w:tmpl w:val="AF00073A"/>
@@ -12949,7 +15117,7 @@
       </w:rPr>
     </w:lvl>
   </w:abstractNum>
-  <w:abstractNum w:abstractNumId="8" w15:restartNumberingAfterBreak="0">
+  <w:abstractNum w:abstractNumId="11" w15:restartNumberingAfterBreak="0">
     <w:nsid w:val="398E3219"/>
     <w:multiLevelType w:val="hybridMultilevel"/>
     <w:tmpl w:val="2FE0F3C0"/>
@@ -13062,7 +15230,7 @@
       </w:rPr>
     </w:lvl>
   </w:abstractNum>
-  <w:abstractNum w:abstractNumId="9" w15:restartNumberingAfterBreak="0">
+  <w:abstractNum w:abstractNumId="12" w15:restartNumberingAfterBreak="0">
     <w:nsid w:val="3D7B5DD1"/>
     <w:multiLevelType w:val="hybridMultilevel"/>
     <w:tmpl w:val="ABF67922"/>
@@ -13174,7 +15342,7 @@
       </w:rPr>
     </w:lvl>
   </w:abstractNum>
-  <w:abstractNum w:abstractNumId="10" w15:restartNumberingAfterBreak="0">
+  <w:abstractNum w:abstractNumId="13" w15:restartNumberingAfterBreak="0">
     <w:nsid w:val="3DB57C57"/>
     <w:multiLevelType w:val="hybridMultilevel"/>
     <w:tmpl w:val="EB66464A"/>
@@ -13286,7 +15454,7 @@
       </w:rPr>
     </w:lvl>
   </w:abstractNum>
-  <w:abstractNum w:abstractNumId="11" w15:restartNumberingAfterBreak="0">
+  <w:abstractNum w:abstractNumId="14" w15:restartNumberingAfterBreak="0">
     <w:nsid w:val="42394CB4"/>
     <w:multiLevelType w:val="hybridMultilevel"/>
     <w:tmpl w:val="BE2AC796"/>
@@ -13372,7 +15540,7 @@
       </w:pPr>
     </w:lvl>
   </w:abstractNum>
-  <w:abstractNum w:abstractNumId="12" w15:restartNumberingAfterBreak="0">
+  <w:abstractNum w:abstractNumId="15" w15:restartNumberingAfterBreak="0">
     <w:nsid w:val="451A46F5"/>
     <w:multiLevelType w:val="hybridMultilevel"/>
     <w:tmpl w:val="ACCC9B54"/>
@@ -13484,7 +15652,7 @@
       </w:rPr>
     </w:lvl>
   </w:abstractNum>
-  <w:abstractNum w:abstractNumId="13" w15:restartNumberingAfterBreak="0">
+  <w:abstractNum w:abstractNumId="16" w15:restartNumberingAfterBreak="0">
     <w:nsid w:val="462E07B7"/>
     <w:multiLevelType w:val="hybridMultilevel"/>
     <w:tmpl w:val="52A4E61E"/>
@@ -13597,7 +15765,93 @@
       </w:rPr>
     </w:lvl>
   </w:abstractNum>
-  <w:abstractNum w:abstractNumId="14" w15:restartNumberingAfterBreak="0">
+  <w:abstractNum w:abstractNumId="17" w15:restartNumberingAfterBreak="0">
+    <w:nsid w:val="4AFE3A8E"/>
+    <w:multiLevelType w:val="hybridMultilevel"/>
+    <w:tmpl w:val="362A68E0"/>
+    <w:lvl w:ilvl="0" w:tplc="0407000F">
+      <w:start w:val="1"/>
+      <w:numFmt w:val="decimal"/>
+      <w:lvlText w:val="%1."/>
+      <w:lvlJc w:val="left"/>
+      <w:pPr>
+        <w:ind w:left="720" w:hanging="360"/>
+      </w:pPr>
+    </w:lvl>
+    <w:lvl w:ilvl="1" w:tplc="04070019" w:tentative="1">
+      <w:start w:val="1"/>
+      <w:numFmt w:val="lowerLetter"/>
+      <w:lvlText w:val="%2."/>
+      <w:lvlJc w:val="left"/>
+      <w:pPr>
+        <w:ind w:left="1440" w:hanging="360"/>
+      </w:pPr>
+    </w:lvl>
+    <w:lvl w:ilvl="2" w:tplc="0407001B" w:tentative="1">
+      <w:start w:val="1"/>
+      <w:numFmt w:val="lowerRoman"/>
+      <w:lvlText w:val="%3."/>
+      <w:lvlJc w:val="right"/>
+      <w:pPr>
+        <w:ind w:left="2160" w:hanging="180"/>
+      </w:pPr>
+    </w:lvl>
+    <w:lvl w:ilvl="3" w:tplc="0407000F" w:tentative="1">
+      <w:start w:val="1"/>
+      <w:numFmt w:val="decimal"/>
+      <w:lvlText w:val="%4."/>
+      <w:lvlJc w:val="left"/>
+      <w:pPr>
+        <w:ind w:left="2880" w:hanging="360"/>
+      </w:pPr>
+    </w:lvl>
+    <w:lvl w:ilvl="4" w:tplc="04070019" w:tentative="1">
+      <w:start w:val="1"/>
+      <w:numFmt w:val="lowerLetter"/>
+      <w:lvlText w:val="%5."/>
+      <w:lvlJc w:val="left"/>
+      <w:pPr>
+        <w:ind w:left="3600" w:hanging="360"/>
+      </w:pPr>
+    </w:lvl>
+    <w:lvl w:ilvl="5" w:tplc="0407001B" w:tentative="1">
+      <w:start w:val="1"/>
+      <w:numFmt w:val="lowerRoman"/>
+      <w:lvlText w:val="%6."/>
+      <w:lvlJc w:val="right"/>
+      <w:pPr>
+        <w:ind w:left="4320" w:hanging="180"/>
+      </w:pPr>
+    </w:lvl>
+    <w:lvl w:ilvl="6" w:tplc="0407000F" w:tentative="1">
+      <w:start w:val="1"/>
+      <w:numFmt w:val="decimal"/>
+      <w:lvlText w:val="%7."/>
+      <w:lvlJc w:val="left"/>
+      <w:pPr>
+        <w:ind w:left="5040" w:hanging="360"/>
+      </w:pPr>
+    </w:lvl>
+    <w:lvl w:ilvl="7" w:tplc="04070019" w:tentative="1">
+      <w:start w:val="1"/>
+      <w:numFmt w:val="lowerLetter"/>
+      <w:lvlText w:val="%8."/>
+      <w:lvlJc w:val="left"/>
+      <w:pPr>
+        <w:ind w:left="5760" w:hanging="360"/>
+      </w:pPr>
+    </w:lvl>
+    <w:lvl w:ilvl="8" w:tplc="0407001B" w:tentative="1">
+      <w:start w:val="1"/>
+      <w:numFmt w:val="lowerRoman"/>
+      <w:lvlText w:val="%9."/>
+      <w:lvlJc w:val="right"/>
+      <w:pPr>
+        <w:ind w:left="6480" w:hanging="180"/>
+      </w:pPr>
+    </w:lvl>
+  </w:abstractNum>
+  <w:abstractNum w:abstractNumId="18" w15:restartNumberingAfterBreak="0">
     <w:nsid w:val="4DF87680"/>
     <w:multiLevelType w:val="hybridMultilevel"/>
     <w:tmpl w:val="9C669000"/>
@@ -13710,7 +15964,7 @@
       </w:rPr>
     </w:lvl>
   </w:abstractNum>
-  <w:abstractNum w:abstractNumId="15" w15:restartNumberingAfterBreak="0">
+  <w:abstractNum w:abstractNumId="19" w15:restartNumberingAfterBreak="0">
     <w:nsid w:val="50A93322"/>
     <w:multiLevelType w:val="hybridMultilevel"/>
     <w:tmpl w:val="9FF63998"/>
@@ -13796,7 +16050,7 @@
       </w:pPr>
     </w:lvl>
   </w:abstractNum>
-  <w:abstractNum w:abstractNumId="16" w15:restartNumberingAfterBreak="0">
+  <w:abstractNum w:abstractNumId="20" w15:restartNumberingAfterBreak="0">
     <w:nsid w:val="50FA5591"/>
     <w:multiLevelType w:val="hybridMultilevel"/>
     <w:tmpl w:val="BD3AE62E"/>
@@ -13882,7 +16136,7 @@
       </w:pPr>
     </w:lvl>
   </w:abstractNum>
-  <w:abstractNum w:abstractNumId="17" w15:restartNumberingAfterBreak="0">
+  <w:abstractNum w:abstractNumId="21" w15:restartNumberingAfterBreak="0">
     <w:nsid w:val="529D255F"/>
     <w:multiLevelType w:val="hybridMultilevel"/>
     <w:tmpl w:val="7C02DDC4"/>
@@ -13971,7 +16225,96 @@
       </w:pPr>
     </w:lvl>
   </w:abstractNum>
-  <w:abstractNum w:abstractNumId="18" w15:restartNumberingAfterBreak="0">
+  <w:abstractNum w:abstractNumId="22" w15:restartNumberingAfterBreak="0">
+    <w:nsid w:val="55137E98"/>
+    <w:multiLevelType w:val="hybridMultilevel"/>
+    <w:tmpl w:val="FBB4E224"/>
+    <w:lvl w:ilvl="0" w:tplc="0407000F">
+      <w:start w:val="1"/>
+      <w:numFmt w:val="decimal"/>
+      <w:lvlText w:val="%1."/>
+      <w:lvlJc w:val="left"/>
+      <w:pPr>
+        <w:ind w:left="720" w:hanging="360"/>
+      </w:pPr>
+      <w:rPr>
+        <w:rFonts w:hint="default"/>
+      </w:rPr>
+    </w:lvl>
+    <w:lvl w:ilvl="1" w:tplc="04070019" w:tentative="1">
+      <w:start w:val="1"/>
+      <w:numFmt w:val="lowerLetter"/>
+      <w:lvlText w:val="%2."/>
+      <w:lvlJc w:val="left"/>
+      <w:pPr>
+        <w:ind w:left="1440" w:hanging="360"/>
+      </w:pPr>
+    </w:lvl>
+    <w:lvl w:ilvl="2" w:tplc="0407001B" w:tentative="1">
+      <w:start w:val="1"/>
+      <w:numFmt w:val="lowerRoman"/>
+      <w:lvlText w:val="%3."/>
+      <w:lvlJc w:val="right"/>
+      <w:pPr>
+        <w:ind w:left="2160" w:hanging="180"/>
+      </w:pPr>
+    </w:lvl>
+    <w:lvl w:ilvl="3" w:tplc="0407000F" w:tentative="1">
+      <w:start w:val="1"/>
+      <w:numFmt w:val="decimal"/>
+      <w:lvlText w:val="%4."/>
+      <w:lvlJc w:val="left"/>
+      <w:pPr>
+        <w:ind w:left="2880" w:hanging="360"/>
+      </w:pPr>
+    </w:lvl>
+    <w:lvl w:ilvl="4" w:tplc="04070019" w:tentative="1">
+      <w:start w:val="1"/>
+      <w:numFmt w:val="lowerLetter"/>
+      <w:lvlText w:val="%5."/>
+      <w:lvlJc w:val="left"/>
+      <w:pPr>
+        <w:ind w:left="3600" w:hanging="360"/>
+      </w:pPr>
+    </w:lvl>
+    <w:lvl w:ilvl="5" w:tplc="0407001B" w:tentative="1">
+      <w:start w:val="1"/>
+      <w:numFmt w:val="lowerRoman"/>
+      <w:lvlText w:val="%6."/>
+      <w:lvlJc w:val="right"/>
+      <w:pPr>
+        <w:ind w:left="4320" w:hanging="180"/>
+      </w:pPr>
+    </w:lvl>
+    <w:lvl w:ilvl="6" w:tplc="0407000F" w:tentative="1">
+      <w:start w:val="1"/>
+      <w:numFmt w:val="decimal"/>
+      <w:lvlText w:val="%7."/>
+      <w:lvlJc w:val="left"/>
+      <w:pPr>
+        <w:ind w:left="5040" w:hanging="360"/>
+      </w:pPr>
+    </w:lvl>
+    <w:lvl w:ilvl="7" w:tplc="04070019" w:tentative="1">
+      <w:start w:val="1"/>
+      <w:numFmt w:val="lowerLetter"/>
+      <w:lvlText w:val="%8."/>
+      <w:lvlJc w:val="left"/>
+      <w:pPr>
+        <w:ind w:left="5760" w:hanging="360"/>
+      </w:pPr>
+    </w:lvl>
+    <w:lvl w:ilvl="8" w:tplc="0407001B" w:tentative="1">
+      <w:start w:val="1"/>
+      <w:numFmt w:val="lowerRoman"/>
+      <w:lvlText w:val="%9."/>
+      <w:lvlJc w:val="right"/>
+      <w:pPr>
+        <w:ind w:left="6480" w:hanging="180"/>
+      </w:pPr>
+    </w:lvl>
+  </w:abstractNum>
+  <w:abstractNum w:abstractNumId="23" w15:restartNumberingAfterBreak="0">
     <w:nsid w:val="571D2C5D"/>
     <w:multiLevelType w:val="hybridMultilevel"/>
     <w:tmpl w:val="399807AA"/>
@@ -14084,7 +16427,7 @@
       </w:rPr>
     </w:lvl>
   </w:abstractNum>
-  <w:abstractNum w:abstractNumId="19" w15:restartNumberingAfterBreak="0">
+  <w:abstractNum w:abstractNumId="24" w15:restartNumberingAfterBreak="0">
     <w:nsid w:val="5B9B1F5A"/>
     <w:multiLevelType w:val="hybridMultilevel"/>
     <w:tmpl w:val="00C4DD46"/>
@@ -14197,7 +16540,7 @@
       </w:rPr>
     </w:lvl>
   </w:abstractNum>
-  <w:abstractNum w:abstractNumId="20" w15:restartNumberingAfterBreak="0">
+  <w:abstractNum w:abstractNumId="25" w15:restartNumberingAfterBreak="0">
     <w:nsid w:val="5DB24C97"/>
     <w:multiLevelType w:val="hybridMultilevel"/>
     <w:tmpl w:val="84C03A92"/>
@@ -14286,7 +16629,7 @@
       </w:pPr>
     </w:lvl>
   </w:abstractNum>
-  <w:abstractNum w:abstractNumId="21" w15:restartNumberingAfterBreak="0">
+  <w:abstractNum w:abstractNumId="26" w15:restartNumberingAfterBreak="0">
     <w:nsid w:val="5DB535B9"/>
     <w:multiLevelType w:val="hybridMultilevel"/>
     <w:tmpl w:val="90581364"/>
@@ -14375,7 +16718,7 @@
       </w:pPr>
     </w:lvl>
   </w:abstractNum>
-  <w:abstractNum w:abstractNumId="22" w15:restartNumberingAfterBreak="0">
+  <w:abstractNum w:abstractNumId="27" w15:restartNumberingAfterBreak="0">
     <w:nsid w:val="5E2D2787"/>
     <w:multiLevelType w:val="hybridMultilevel"/>
     <w:tmpl w:val="2C8A24F6"/>
@@ -14487,7 +16830,120 @@
       </w:rPr>
     </w:lvl>
   </w:abstractNum>
-  <w:abstractNum w:abstractNumId="23" w15:restartNumberingAfterBreak="0">
+  <w:abstractNum w:abstractNumId="28" w15:restartNumberingAfterBreak="0">
+    <w:nsid w:val="65DA3AE0"/>
+    <w:multiLevelType w:val="hybridMultilevel"/>
+    <w:tmpl w:val="D4322110"/>
+    <w:lvl w:ilvl="0" w:tplc="04070001">
+      <w:start w:val="1"/>
+      <w:numFmt w:val="bullet"/>
+      <w:lvlText w:val=""/>
+      <w:lvlJc w:val="left"/>
+      <w:pPr>
+        <w:ind w:left="720" w:hanging="360"/>
+      </w:pPr>
+      <w:rPr>
+        <w:rFonts w:ascii="Symbol" w:hAnsi="Symbol" w:hint="default"/>
+      </w:rPr>
+    </w:lvl>
+    <w:lvl w:ilvl="1" w:tplc="04070003" w:tentative="1">
+      <w:start w:val="1"/>
+      <w:numFmt w:val="bullet"/>
+      <w:lvlText w:val="o"/>
+      <w:lvlJc w:val="left"/>
+      <w:pPr>
+        <w:ind w:left="1440" w:hanging="360"/>
+      </w:pPr>
+      <w:rPr>
+        <w:rFonts w:ascii="Courier New" w:hAnsi="Courier New" w:cs="Courier New" w:hint="default"/>
+      </w:rPr>
+    </w:lvl>
+    <w:lvl w:ilvl="2" w:tplc="04070005" w:tentative="1">
+      <w:start w:val="1"/>
+      <w:numFmt w:val="bullet"/>
+      <w:lvlText w:val=""/>
+      <w:lvlJc w:val="left"/>
+      <w:pPr>
+        <w:ind w:left="2160" w:hanging="360"/>
+      </w:pPr>
+      <w:rPr>
+        <w:rFonts w:ascii="Wingdings" w:hAnsi="Wingdings" w:hint="default"/>
+      </w:rPr>
+    </w:lvl>
+    <w:lvl w:ilvl="3" w:tplc="04070001" w:tentative="1">
+      <w:start w:val="1"/>
+      <w:numFmt w:val="bullet"/>
+      <w:lvlText w:val=""/>
+      <w:lvlJc w:val="left"/>
+      <w:pPr>
+        <w:ind w:left="2880" w:hanging="360"/>
+      </w:pPr>
+      <w:rPr>
+        <w:rFonts w:ascii="Symbol" w:hAnsi="Symbol" w:hint="default"/>
+      </w:rPr>
+    </w:lvl>
+    <w:lvl w:ilvl="4" w:tplc="04070003" w:tentative="1">
+      <w:start w:val="1"/>
+      <w:numFmt w:val="bullet"/>
+      <w:lvlText w:val="o"/>
+      <w:lvlJc w:val="left"/>
+      <w:pPr>
+        <w:ind w:left="3600" w:hanging="360"/>
+      </w:pPr>
+      <w:rPr>
+        <w:rFonts w:ascii="Courier New" w:hAnsi="Courier New" w:cs="Courier New" w:hint="default"/>
+      </w:rPr>
+    </w:lvl>
+    <w:lvl w:ilvl="5" w:tplc="04070005" w:tentative="1">
+      <w:start w:val="1"/>
+      <w:numFmt w:val="bullet"/>
+      <w:lvlText w:val=""/>
+      <w:lvlJc w:val="left"/>
+      <w:pPr>
+        <w:ind w:left="4320" w:hanging="360"/>
+      </w:pPr>
+      <w:rPr>
+        <w:rFonts w:ascii="Wingdings" w:hAnsi="Wingdings" w:hint="default"/>
+      </w:rPr>
+    </w:lvl>
+    <w:lvl w:ilvl="6" w:tplc="04070001" w:tentative="1">
+      <w:start w:val="1"/>
+      <w:numFmt w:val="bullet"/>
+      <w:lvlText w:val=""/>
+      <w:lvlJc w:val="left"/>
+      <w:pPr>
+        <w:ind w:left="5040" w:hanging="360"/>
+      </w:pPr>
+      <w:rPr>
+        <w:rFonts w:ascii="Symbol" w:hAnsi="Symbol" w:hint="default"/>
+      </w:rPr>
+    </w:lvl>
+    <w:lvl w:ilvl="7" w:tplc="04070003" w:tentative="1">
+      <w:start w:val="1"/>
+      <w:numFmt w:val="bullet"/>
+      <w:lvlText w:val="o"/>
+      <w:lvlJc w:val="left"/>
+      <w:pPr>
+        <w:ind w:left="5760" w:hanging="360"/>
+      </w:pPr>
+      <w:rPr>
+        <w:rFonts w:ascii="Courier New" w:hAnsi="Courier New" w:cs="Courier New" w:hint="default"/>
+      </w:rPr>
+    </w:lvl>
+    <w:lvl w:ilvl="8" w:tplc="04070005" w:tentative="1">
+      <w:start w:val="1"/>
+      <w:numFmt w:val="bullet"/>
+      <w:lvlText w:val=""/>
+      <w:lvlJc w:val="left"/>
+      <w:pPr>
+        <w:ind w:left="6480" w:hanging="360"/>
+      </w:pPr>
+      <w:rPr>
+        <w:rFonts w:ascii="Wingdings" w:hAnsi="Wingdings" w:hint="default"/>
+      </w:rPr>
+    </w:lvl>
+  </w:abstractNum>
+  <w:abstractNum w:abstractNumId="29" w15:restartNumberingAfterBreak="0">
     <w:nsid w:val="68F83B12"/>
     <w:multiLevelType w:val="hybridMultilevel"/>
     <w:tmpl w:val="B192AC6E"/>
@@ -14600,7 +17056,7 @@
       </w:rPr>
     </w:lvl>
   </w:abstractNum>
-  <w:abstractNum w:abstractNumId="24" w15:restartNumberingAfterBreak="0">
+  <w:abstractNum w:abstractNumId="30" w15:restartNumberingAfterBreak="0">
     <w:nsid w:val="6D0E01DB"/>
     <w:multiLevelType w:val="hybridMultilevel"/>
     <w:tmpl w:val="A238D3CA"/>
@@ -14713,7 +17169,7 @@
       </w:rPr>
     </w:lvl>
   </w:abstractNum>
-  <w:abstractNum w:abstractNumId="25" w15:restartNumberingAfterBreak="0">
+  <w:abstractNum w:abstractNumId="31" w15:restartNumberingAfterBreak="0">
     <w:nsid w:val="75004470"/>
     <w:multiLevelType w:val="hybridMultilevel"/>
     <w:tmpl w:val="83C47174"/>
@@ -14826,7 +17282,268 @@
       </w:rPr>
     </w:lvl>
   </w:abstractNum>
-  <w:abstractNum w:abstractNumId="26" w15:restartNumberingAfterBreak="0">
+  <w:abstractNum w:abstractNumId="32" w15:restartNumberingAfterBreak="0">
+    <w:nsid w:val="779011F2"/>
+    <w:multiLevelType w:val="hybridMultilevel"/>
+    <w:tmpl w:val="C5D883E8"/>
+    <w:lvl w:ilvl="0" w:tplc="0407000F">
+      <w:start w:val="1"/>
+      <w:numFmt w:val="decimal"/>
+      <w:lvlText w:val="%1."/>
+      <w:lvlJc w:val="left"/>
+      <w:pPr>
+        <w:ind w:left="720" w:hanging="360"/>
+      </w:pPr>
+      <w:rPr>
+        <w:rFonts w:hint="default"/>
+      </w:rPr>
+    </w:lvl>
+    <w:lvl w:ilvl="1" w:tplc="04070019" w:tentative="1">
+      <w:start w:val="1"/>
+      <w:numFmt w:val="lowerLetter"/>
+      <w:lvlText w:val="%2."/>
+      <w:lvlJc w:val="left"/>
+      <w:pPr>
+        <w:ind w:left="1440" w:hanging="360"/>
+      </w:pPr>
+    </w:lvl>
+    <w:lvl w:ilvl="2" w:tplc="0407001B" w:tentative="1">
+      <w:start w:val="1"/>
+      <w:numFmt w:val="lowerRoman"/>
+      <w:lvlText w:val="%3."/>
+      <w:lvlJc w:val="right"/>
+      <w:pPr>
+        <w:ind w:left="2160" w:hanging="180"/>
+      </w:pPr>
+    </w:lvl>
+    <w:lvl w:ilvl="3" w:tplc="0407000F" w:tentative="1">
+      <w:start w:val="1"/>
+      <w:numFmt w:val="decimal"/>
+      <w:lvlText w:val="%4."/>
+      <w:lvlJc w:val="left"/>
+      <w:pPr>
+        <w:ind w:left="2880" w:hanging="360"/>
+      </w:pPr>
+    </w:lvl>
+    <w:lvl w:ilvl="4" w:tplc="04070019" w:tentative="1">
+      <w:start w:val="1"/>
+      <w:numFmt w:val="lowerLetter"/>
+      <w:lvlText w:val="%5."/>
+      <w:lvlJc w:val="left"/>
+      <w:pPr>
+        <w:ind w:left="3600" w:hanging="360"/>
+      </w:pPr>
+    </w:lvl>
+    <w:lvl w:ilvl="5" w:tplc="0407001B" w:tentative="1">
+      <w:start w:val="1"/>
+      <w:numFmt w:val="lowerRoman"/>
+      <w:lvlText w:val="%6."/>
+      <w:lvlJc w:val="right"/>
+      <w:pPr>
+        <w:ind w:left="4320" w:hanging="180"/>
+      </w:pPr>
+    </w:lvl>
+    <w:lvl w:ilvl="6" w:tplc="0407000F" w:tentative="1">
+      <w:start w:val="1"/>
+      <w:numFmt w:val="decimal"/>
+      <w:lvlText w:val="%7."/>
+      <w:lvlJc w:val="left"/>
+      <w:pPr>
+        <w:ind w:left="5040" w:hanging="360"/>
+      </w:pPr>
+    </w:lvl>
+    <w:lvl w:ilvl="7" w:tplc="04070019" w:tentative="1">
+      <w:start w:val="1"/>
+      <w:numFmt w:val="lowerLetter"/>
+      <w:lvlText w:val="%8."/>
+      <w:lvlJc w:val="left"/>
+      <w:pPr>
+        <w:ind w:left="5760" w:hanging="360"/>
+      </w:pPr>
+    </w:lvl>
+    <w:lvl w:ilvl="8" w:tplc="0407001B" w:tentative="1">
+      <w:start w:val="1"/>
+      <w:numFmt w:val="lowerRoman"/>
+      <w:lvlText w:val="%9."/>
+      <w:lvlJc w:val="right"/>
+      <w:pPr>
+        <w:ind w:left="6480" w:hanging="180"/>
+      </w:pPr>
+    </w:lvl>
+  </w:abstractNum>
+  <w:abstractNum w:abstractNumId="33" w15:restartNumberingAfterBreak="0">
+    <w:nsid w:val="7919127E"/>
+    <w:multiLevelType w:val="hybridMultilevel"/>
+    <w:tmpl w:val="53FC57B4"/>
+    <w:lvl w:ilvl="0" w:tplc="0407000F">
+      <w:start w:val="1"/>
+      <w:numFmt w:val="decimal"/>
+      <w:lvlText w:val="%1."/>
+      <w:lvlJc w:val="left"/>
+      <w:pPr>
+        <w:ind w:left="720" w:hanging="360"/>
+      </w:pPr>
+    </w:lvl>
+    <w:lvl w:ilvl="1" w:tplc="04070019" w:tentative="1">
+      <w:start w:val="1"/>
+      <w:numFmt w:val="lowerLetter"/>
+      <w:lvlText w:val="%2."/>
+      <w:lvlJc w:val="left"/>
+      <w:pPr>
+        <w:ind w:left="1440" w:hanging="360"/>
+      </w:pPr>
+    </w:lvl>
+    <w:lvl w:ilvl="2" w:tplc="0407001B" w:tentative="1">
+      <w:start w:val="1"/>
+      <w:numFmt w:val="lowerRoman"/>
+      <w:lvlText w:val="%3."/>
+      <w:lvlJc w:val="right"/>
+      <w:pPr>
+        <w:ind w:left="2160" w:hanging="180"/>
+      </w:pPr>
+    </w:lvl>
+    <w:lvl w:ilvl="3" w:tplc="0407000F" w:tentative="1">
+      <w:start w:val="1"/>
+      <w:numFmt w:val="decimal"/>
+      <w:lvlText w:val="%4."/>
+      <w:lvlJc w:val="left"/>
+      <w:pPr>
+        <w:ind w:left="2880" w:hanging="360"/>
+      </w:pPr>
+    </w:lvl>
+    <w:lvl w:ilvl="4" w:tplc="04070019" w:tentative="1">
+      <w:start w:val="1"/>
+      <w:numFmt w:val="lowerLetter"/>
+      <w:lvlText w:val="%5."/>
+      <w:lvlJc w:val="left"/>
+      <w:pPr>
+        <w:ind w:left="3600" w:hanging="360"/>
+      </w:pPr>
+    </w:lvl>
+    <w:lvl w:ilvl="5" w:tplc="0407001B" w:tentative="1">
+      <w:start w:val="1"/>
+      <w:numFmt w:val="lowerRoman"/>
+      <w:lvlText w:val="%6."/>
+      <w:lvlJc w:val="right"/>
+      <w:pPr>
+        <w:ind w:left="4320" w:hanging="180"/>
+      </w:pPr>
+    </w:lvl>
+    <w:lvl w:ilvl="6" w:tplc="0407000F" w:tentative="1">
+      <w:start w:val="1"/>
+      <w:numFmt w:val="decimal"/>
+      <w:lvlText w:val="%7."/>
+      <w:lvlJc w:val="left"/>
+      <w:pPr>
+        <w:ind w:left="5040" w:hanging="360"/>
+      </w:pPr>
+    </w:lvl>
+    <w:lvl w:ilvl="7" w:tplc="04070019" w:tentative="1">
+      <w:start w:val="1"/>
+      <w:numFmt w:val="lowerLetter"/>
+      <w:lvlText w:val="%8."/>
+      <w:lvlJc w:val="left"/>
+      <w:pPr>
+        <w:ind w:left="5760" w:hanging="360"/>
+      </w:pPr>
+    </w:lvl>
+    <w:lvl w:ilvl="8" w:tplc="0407001B" w:tentative="1">
+      <w:start w:val="1"/>
+      <w:numFmt w:val="lowerRoman"/>
+      <w:lvlText w:val="%9."/>
+      <w:lvlJc w:val="right"/>
+      <w:pPr>
+        <w:ind w:left="6480" w:hanging="180"/>
+      </w:pPr>
+    </w:lvl>
+  </w:abstractNum>
+  <w:abstractNum w:abstractNumId="34" w15:restartNumberingAfterBreak="0">
+    <w:nsid w:val="7BCC0636"/>
+    <w:multiLevelType w:val="hybridMultilevel"/>
+    <w:tmpl w:val="F92CC11A"/>
+    <w:lvl w:ilvl="0" w:tplc="0407000F">
+      <w:start w:val="1"/>
+      <w:numFmt w:val="decimal"/>
+      <w:lvlText w:val="%1."/>
+      <w:lvlJc w:val="left"/>
+      <w:pPr>
+        <w:ind w:left="720" w:hanging="360"/>
+      </w:pPr>
+    </w:lvl>
+    <w:lvl w:ilvl="1" w:tplc="04070019" w:tentative="1">
+      <w:start w:val="1"/>
+      <w:numFmt w:val="lowerLetter"/>
+      <w:lvlText w:val="%2."/>
+      <w:lvlJc w:val="left"/>
+      <w:pPr>
+        <w:ind w:left="1440" w:hanging="360"/>
+      </w:pPr>
+    </w:lvl>
+    <w:lvl w:ilvl="2" w:tplc="0407001B" w:tentative="1">
+      <w:start w:val="1"/>
+      <w:numFmt w:val="lowerRoman"/>
+      <w:lvlText w:val="%3."/>
+      <w:lvlJc w:val="right"/>
+      <w:pPr>
+        <w:ind w:left="2160" w:hanging="180"/>
+      </w:pPr>
+    </w:lvl>
+    <w:lvl w:ilvl="3" w:tplc="0407000F" w:tentative="1">
+      <w:start w:val="1"/>
+      <w:numFmt w:val="decimal"/>
+      <w:lvlText w:val="%4."/>
+      <w:lvlJc w:val="left"/>
+      <w:pPr>
+        <w:ind w:left="2880" w:hanging="360"/>
+      </w:pPr>
+    </w:lvl>
+    <w:lvl w:ilvl="4" w:tplc="04070019" w:tentative="1">
+      <w:start w:val="1"/>
+      <w:numFmt w:val="lowerLetter"/>
+      <w:lvlText w:val="%5."/>
+      <w:lvlJc w:val="left"/>
+      <w:pPr>
+        <w:ind w:left="3600" w:hanging="360"/>
+      </w:pPr>
+    </w:lvl>
+    <w:lvl w:ilvl="5" w:tplc="0407001B" w:tentative="1">
+      <w:start w:val="1"/>
+      <w:numFmt w:val="lowerRoman"/>
+      <w:lvlText w:val="%6."/>
+      <w:lvlJc w:val="right"/>
+      <w:pPr>
+        <w:ind w:left="4320" w:hanging="180"/>
+      </w:pPr>
+    </w:lvl>
+    <w:lvl w:ilvl="6" w:tplc="0407000F" w:tentative="1">
+      <w:start w:val="1"/>
+      <w:numFmt w:val="decimal"/>
+      <w:lvlText w:val="%7."/>
+      <w:lvlJc w:val="left"/>
+      <w:pPr>
+        <w:ind w:left="5040" w:hanging="360"/>
+      </w:pPr>
+    </w:lvl>
+    <w:lvl w:ilvl="7" w:tplc="04070019" w:tentative="1">
+      <w:start w:val="1"/>
+      <w:numFmt w:val="lowerLetter"/>
+      <w:lvlText w:val="%8."/>
+      <w:lvlJc w:val="left"/>
+      <w:pPr>
+        <w:ind w:left="5760" w:hanging="360"/>
+      </w:pPr>
+    </w:lvl>
+    <w:lvl w:ilvl="8" w:tplc="0407001B" w:tentative="1">
+      <w:start w:val="1"/>
+      <w:numFmt w:val="lowerRoman"/>
+      <w:lvlText w:val="%9."/>
+      <w:lvlJc w:val="right"/>
+      <w:pPr>
+        <w:ind w:left="6480" w:hanging="180"/>
+      </w:pPr>
+    </w:lvl>
+  </w:abstractNum>
+  <w:abstractNum w:abstractNumId="35" w15:restartNumberingAfterBreak="0">
     <w:nsid w:val="7E3B7182"/>
     <w:multiLevelType w:val="hybridMultilevel"/>
     <w:tmpl w:val="9C26DF4A"/>
@@ -14939,86 +17656,229 @@
       </w:rPr>
     </w:lvl>
   </w:abstractNum>
+  <w:abstractNum w:abstractNumId="36" w15:restartNumberingAfterBreak="0">
+    <w:nsid w:val="7F525397"/>
+    <w:multiLevelType w:val="hybridMultilevel"/>
+    <w:tmpl w:val="37F4D850"/>
+    <w:lvl w:ilvl="0" w:tplc="04070001">
+      <w:start w:val="1"/>
+      <w:numFmt w:val="bullet"/>
+      <w:lvlText w:val=""/>
+      <w:lvlJc w:val="left"/>
+      <w:pPr>
+        <w:ind w:left="720" w:hanging="360"/>
+      </w:pPr>
+      <w:rPr>
+        <w:rFonts w:ascii="Symbol" w:hAnsi="Symbol" w:hint="default"/>
+      </w:rPr>
+    </w:lvl>
+    <w:lvl w:ilvl="1" w:tplc="04070003" w:tentative="1">
+      <w:start w:val="1"/>
+      <w:numFmt w:val="bullet"/>
+      <w:lvlText w:val="o"/>
+      <w:lvlJc w:val="left"/>
+      <w:pPr>
+        <w:ind w:left="1440" w:hanging="360"/>
+      </w:pPr>
+      <w:rPr>
+        <w:rFonts w:ascii="Courier New" w:hAnsi="Courier New" w:cs="Courier New" w:hint="default"/>
+      </w:rPr>
+    </w:lvl>
+    <w:lvl w:ilvl="2" w:tplc="04070005" w:tentative="1">
+      <w:start w:val="1"/>
+      <w:numFmt w:val="bullet"/>
+      <w:lvlText w:val=""/>
+      <w:lvlJc w:val="left"/>
+      <w:pPr>
+        <w:ind w:left="2160" w:hanging="360"/>
+      </w:pPr>
+      <w:rPr>
+        <w:rFonts w:ascii="Wingdings" w:hAnsi="Wingdings" w:hint="default"/>
+      </w:rPr>
+    </w:lvl>
+    <w:lvl w:ilvl="3" w:tplc="04070001" w:tentative="1">
+      <w:start w:val="1"/>
+      <w:numFmt w:val="bullet"/>
+      <w:lvlText w:val=""/>
+      <w:lvlJc w:val="left"/>
+      <w:pPr>
+        <w:ind w:left="2880" w:hanging="360"/>
+      </w:pPr>
+      <w:rPr>
+        <w:rFonts w:ascii="Symbol" w:hAnsi="Symbol" w:hint="default"/>
+      </w:rPr>
+    </w:lvl>
+    <w:lvl w:ilvl="4" w:tplc="04070003" w:tentative="1">
+      <w:start w:val="1"/>
+      <w:numFmt w:val="bullet"/>
+      <w:lvlText w:val="o"/>
+      <w:lvlJc w:val="left"/>
+      <w:pPr>
+        <w:ind w:left="3600" w:hanging="360"/>
+      </w:pPr>
+      <w:rPr>
+        <w:rFonts w:ascii="Courier New" w:hAnsi="Courier New" w:cs="Courier New" w:hint="default"/>
+      </w:rPr>
+    </w:lvl>
+    <w:lvl w:ilvl="5" w:tplc="04070005" w:tentative="1">
+      <w:start w:val="1"/>
+      <w:numFmt w:val="bullet"/>
+      <w:lvlText w:val=""/>
+      <w:lvlJc w:val="left"/>
+      <w:pPr>
+        <w:ind w:left="4320" w:hanging="360"/>
+      </w:pPr>
+      <w:rPr>
+        <w:rFonts w:ascii="Wingdings" w:hAnsi="Wingdings" w:hint="default"/>
+      </w:rPr>
+    </w:lvl>
+    <w:lvl w:ilvl="6" w:tplc="04070001" w:tentative="1">
+      <w:start w:val="1"/>
+      <w:numFmt w:val="bullet"/>
+      <w:lvlText w:val=""/>
+      <w:lvlJc w:val="left"/>
+      <w:pPr>
+        <w:ind w:left="5040" w:hanging="360"/>
+      </w:pPr>
+      <w:rPr>
+        <w:rFonts w:ascii="Symbol" w:hAnsi="Symbol" w:hint="default"/>
+      </w:rPr>
+    </w:lvl>
+    <w:lvl w:ilvl="7" w:tplc="04070003" w:tentative="1">
+      <w:start w:val="1"/>
+      <w:numFmt w:val="bullet"/>
+      <w:lvlText w:val="o"/>
+      <w:lvlJc w:val="left"/>
+      <w:pPr>
+        <w:ind w:left="5760" w:hanging="360"/>
+      </w:pPr>
+      <w:rPr>
+        <w:rFonts w:ascii="Courier New" w:hAnsi="Courier New" w:cs="Courier New" w:hint="default"/>
+      </w:rPr>
+    </w:lvl>
+    <w:lvl w:ilvl="8" w:tplc="04070005" w:tentative="1">
+      <w:start w:val="1"/>
+      <w:numFmt w:val="bullet"/>
+      <w:lvlText w:val=""/>
+      <w:lvlJc w:val="left"/>
+      <w:pPr>
+        <w:ind w:left="6480" w:hanging="360"/>
+      </w:pPr>
+      <w:rPr>
+        <w:rFonts w:ascii="Wingdings" w:hAnsi="Wingdings" w:hint="default"/>
+      </w:rPr>
+    </w:lvl>
+  </w:abstractNum>
   <w:num w:numId="1">
-    <w:abstractNumId w:val="19"/>
+    <w:abstractNumId w:val="24"/>
   </w:num>
   <w:num w:numId="2">
-    <w:abstractNumId w:val="10"/>
+    <w:abstractNumId w:val="13"/>
   </w:num>
   <w:num w:numId="3">
-    <w:abstractNumId w:val="18"/>
+    <w:abstractNumId w:val="23"/>
   </w:num>
   <w:num w:numId="4">
-    <w:abstractNumId w:val="26"/>
+    <w:abstractNumId w:val="35"/>
   </w:num>
   <w:num w:numId="5">
-    <w:abstractNumId w:val="22"/>
+    <w:abstractNumId w:val="27"/>
   </w:num>
   <w:num w:numId="6">
-    <w:abstractNumId w:val="12"/>
+    <w:abstractNumId w:val="15"/>
   </w:num>
   <w:num w:numId="7">
-    <w:abstractNumId w:val="6"/>
+    <w:abstractNumId w:val="9"/>
   </w:num>
   <w:num w:numId="8">
-    <w:abstractNumId w:val="23"/>
+    <w:abstractNumId w:val="29"/>
   </w:num>
   <w:num w:numId="9">
-    <w:abstractNumId w:val="9"/>
+    <w:abstractNumId w:val="12"/>
   </w:num>
   <w:num w:numId="10">
     <w:abstractNumId w:val="0"/>
   </w:num>
   <w:num w:numId="11">
+    <w:abstractNumId w:val="3"/>
+  </w:num>
+  <w:num w:numId="12">
+    <w:abstractNumId w:val="18"/>
+  </w:num>
+  <w:num w:numId="13">
+    <w:abstractNumId w:val="7"/>
+  </w:num>
+  <w:num w:numId="14">
+    <w:abstractNumId w:val="14"/>
+  </w:num>
+  <w:num w:numId="15">
+    <w:abstractNumId w:val="25"/>
+  </w:num>
+  <w:num w:numId="16">
+    <w:abstractNumId w:val="8"/>
+  </w:num>
+  <w:num w:numId="17">
+    <w:abstractNumId w:val="21"/>
+  </w:num>
+  <w:num w:numId="18">
+    <w:abstractNumId w:val="11"/>
+  </w:num>
+  <w:num w:numId="19">
+    <w:abstractNumId w:val="31"/>
+  </w:num>
+  <w:num w:numId="20">
+    <w:abstractNumId w:val="10"/>
+  </w:num>
+  <w:num w:numId="21">
+    <w:abstractNumId w:val="16"/>
+  </w:num>
+  <w:num w:numId="22">
+    <w:abstractNumId w:val="30"/>
+  </w:num>
+  <w:num w:numId="23">
+    <w:abstractNumId w:val="26"/>
+  </w:num>
+  <w:num w:numId="24">
+    <w:abstractNumId w:val="6"/>
+  </w:num>
+  <w:num w:numId="25">
+    <w:abstractNumId w:val="19"/>
+  </w:num>
+  <w:num w:numId="26">
+    <w:abstractNumId w:val="20"/>
+  </w:num>
+  <w:num w:numId="27">
     <w:abstractNumId w:val="2"/>
   </w:num>
-  <w:num w:numId="12">
-    <w:abstractNumId w:val="14"/>
+  <w:num w:numId="28">
+    <w:abstractNumId w:val="28"/>
   </w:num>
-  <w:num w:numId="13">
+  <w:num w:numId="29">
+    <w:abstractNumId w:val="5"/>
+  </w:num>
+  <w:num w:numId="30">
+    <w:abstractNumId w:val="1"/>
+  </w:num>
+  <w:num w:numId="31">
+    <w:abstractNumId w:val="34"/>
+  </w:num>
+  <w:num w:numId="32">
+    <w:abstractNumId w:val="22"/>
+  </w:num>
+  <w:num w:numId="33">
+    <w:abstractNumId w:val="33"/>
+  </w:num>
+  <w:num w:numId="34">
+    <w:abstractNumId w:val="17"/>
+  </w:num>
+  <w:num w:numId="35">
+    <w:abstractNumId w:val="32"/>
+  </w:num>
+  <w:num w:numId="36">
     <w:abstractNumId w:val="4"/>
   </w:num>
-  <w:num w:numId="14">
-    <w:abstractNumId w:val="11"/>
-  </w:num>
-  <w:num w:numId="15">
-    <w:abstractNumId w:val="20"/>
-  </w:num>
-  <w:num w:numId="16">
-    <w:abstractNumId w:val="5"/>
-  </w:num>
-  <w:num w:numId="17">
-    <w:abstractNumId w:val="17"/>
-  </w:num>
-  <w:num w:numId="18">
-    <w:abstractNumId w:val="8"/>
-  </w:num>
-  <w:num w:numId="19">
-    <w:abstractNumId w:val="25"/>
-  </w:num>
-  <w:num w:numId="20">
-    <w:abstractNumId w:val="7"/>
-  </w:num>
-  <w:num w:numId="21">
-    <w:abstractNumId w:val="13"/>
-  </w:num>
-  <w:num w:numId="22">
-    <w:abstractNumId w:val="24"/>
-  </w:num>
-  <w:num w:numId="23">
-    <w:abstractNumId w:val="21"/>
-  </w:num>
-  <w:num w:numId="24">
-    <w:abstractNumId w:val="3"/>
-  </w:num>
-  <w:num w:numId="25">
-    <w:abstractNumId w:val="15"/>
-  </w:num>
-  <w:num w:numId="26">
-    <w:abstractNumId w:val="16"/>
-  </w:num>
-  <w:num w:numId="27">
-    <w:abstractNumId w:val="1"/>
+  <w:num w:numId="37">
+    <w:abstractNumId w:val="36"/>
   </w:num>
 </w:numbering>
 </file>
@@ -15620,6 +18480,45 @@
       <w:szCs w:val="18"/>
     </w:rPr>
   </w:style>
+  <w:style w:type="paragraph" w:styleId="Funotentext">
+    <w:name w:val="footnote text"/>
+    <w:basedOn w:val="Standard"/>
+    <w:link w:val="FunotentextZchn"/>
+    <w:uiPriority w:val="99"/>
+    <w:semiHidden/>
+    <w:unhideWhenUsed/>
+    <w:rsid w:val="00176838"/>
+    <w:pPr>
+      <w:spacing w:after="0" w:line="240" w:lineRule="auto"/>
+    </w:pPr>
+    <w:rPr>
+      <w:sz w:val="20"/>
+      <w:szCs w:val="20"/>
+    </w:rPr>
+  </w:style>
+  <w:style w:type="character" w:customStyle="1" w:styleId="FunotentextZchn">
+    <w:name w:val="Fußnotentext Zchn"/>
+    <w:basedOn w:val="Absatz-Standardschriftart"/>
+    <w:link w:val="Funotentext"/>
+    <w:uiPriority w:val="99"/>
+    <w:semiHidden/>
+    <w:rsid w:val="00176838"/>
+    <w:rPr>
+      <w:sz w:val="20"/>
+      <w:szCs w:val="20"/>
+    </w:rPr>
+  </w:style>
+  <w:style w:type="character" w:styleId="Funotenzeichen">
+    <w:name w:val="footnote reference"/>
+    <w:basedOn w:val="Absatz-Standardschriftart"/>
+    <w:uiPriority w:val="99"/>
+    <w:semiHidden/>
+    <w:unhideWhenUsed/>
+    <w:rsid w:val="00176838"/>
+    <w:rPr>
+      <w:vertAlign w:val="superscript"/>
+    </w:rPr>
+  </w:style>
 </w:styles>
 </file>
 
@@ -15923,7 +18822,7 @@
 </file>
 
 <file path=customXml/itemProps1.xml><?xml version="1.0" encoding="utf-8"?>
-<ds:datastoreItem xmlns:ds="http://schemas.openxmlformats.org/officeDocument/2006/customXml" ds:itemID="{A46C39D6-EA77-4390-9014-5ACF32822336}">
+<ds:datastoreItem xmlns:ds="http://schemas.openxmlformats.org/officeDocument/2006/customXml" ds:itemID="{12809C7F-B425-4F48-A7BD-46C2FA574556}">
   <ds:schemaRefs>
     <ds:schemaRef ds:uri="http://schemas.openxmlformats.org/officeDocument/2006/bibliography"/>
   </ds:schemaRefs>

</xml_diff>